<commit_message>
Update "Enterprise Architect to Protocol Buffer Exporter Programmers Guild - V1.0.docx".
</commit_message>
<xml_diff>
--- a/doc/Enterprise Architect to Protocol Buffer Exporter Programmers Guide - V1.0.docx
+++ b/doc/Enterprise Architect to Protocol Buffer Exporter Programmers Guide - V1.0.docx
@@ -990,8 +990,6 @@
               </w:rPr>
               <w:t>Added new class variable INVALID_PROTOBUF_DATATYPE</w:t>
             </w:r>
-            <w:bookmarkStart w:id="1" w:name="_GoBack"/>
-            <w:bookmarkEnd w:id="1"/>
           </w:p>
           <w:p>
             <w:pPr>
@@ -1235,6 +1233,372 @@
               <w:t>getBaseDataType</w:t>
             </w:r>
             <w:proofErr w:type="spellEnd"/>
+          </w:p>
+        </w:tc>
+      </w:tr>
+      <w:tr>
+        <w:tc>
+          <w:tcPr>
+            <w:tcW w:w="1017" w:type="dxa"/>
+          </w:tcPr>
+          <w:p>
+            <w:pPr>
+              <w:spacing w:before="60" w:after="60"/>
+              <w:rPr>
+                <w:sz w:val="16"/>
+                <w:szCs w:val="16"/>
+              </w:rPr>
+            </w:pPr>
+            <w:r>
+              <w:rPr>
+                <w:sz w:val="16"/>
+                <w:szCs w:val="16"/>
+              </w:rPr>
+              <w:t>4/18/2019</w:t>
+            </w:r>
+          </w:p>
+        </w:tc>
+        <w:tc>
+          <w:tcPr>
+            <w:tcW w:w="1156" w:type="dxa"/>
+          </w:tcPr>
+          <w:p>
+            <w:pPr>
+              <w:spacing w:before="60" w:after="60"/>
+              <w:rPr>
+                <w:sz w:val="16"/>
+                <w:szCs w:val="16"/>
+              </w:rPr>
+            </w:pPr>
+            <w:r>
+              <w:rPr>
+                <w:sz w:val="16"/>
+                <w:szCs w:val="16"/>
+              </w:rPr>
+              <w:t>1.0</w:t>
+            </w:r>
+          </w:p>
+        </w:tc>
+        <w:tc>
+          <w:tcPr>
+            <w:tcW w:w="801" w:type="dxa"/>
+          </w:tcPr>
+          <w:p>
+            <w:pPr>
+              <w:spacing w:before="60" w:after="60"/>
+              <w:rPr>
+                <w:sz w:val="16"/>
+                <w:szCs w:val="16"/>
+              </w:rPr>
+            </w:pPr>
+            <w:r>
+              <w:rPr>
+                <w:sz w:val="16"/>
+                <w:szCs w:val="16"/>
+              </w:rPr>
+              <w:t>CN</w:t>
+            </w:r>
+          </w:p>
+        </w:tc>
+        <w:tc>
+          <w:tcPr>
+            <w:tcW w:w="6376" w:type="dxa"/>
+          </w:tcPr>
+          <w:p>
+            <w:pPr>
+              <w:spacing w:before="60" w:after="60"/>
+              <w:rPr>
+                <w:sz w:val="16"/>
+                <w:szCs w:val="16"/>
+              </w:rPr>
+            </w:pPr>
+            <w:r>
+              <w:rPr>
+                <w:sz w:val="16"/>
+                <w:szCs w:val="16"/>
+              </w:rPr>
+              <w:t xml:space="preserve">Added support for </w:t>
+            </w:r>
+            <w:proofErr w:type="spellStart"/>
+            <w:r>
+              <w:rPr>
+                <w:sz w:val="16"/>
+                <w:szCs w:val="16"/>
+              </w:rPr>
+              <w:t>ProtobufTag_openfmb_profile</w:t>
+            </w:r>
+            <w:proofErr w:type="spellEnd"/>
+            <w:r>
+              <w:rPr>
+                <w:sz w:val="16"/>
+                <w:szCs w:val="16"/>
+              </w:rPr>
+              <w:t xml:space="preserve"> on profile message</w:t>
+            </w:r>
+          </w:p>
+          <w:p>
+            <w:pPr>
+              <w:pStyle w:val="ListParagraph"/>
+              <w:numPr>
+                <w:ilvl w:val="0"/>
+                <w:numId w:val="16"/>
+              </w:numPr>
+              <w:spacing w:before="60" w:after="60"/>
+              <w:rPr>
+                <w:sz w:val="16"/>
+                <w:szCs w:val="16"/>
+              </w:rPr>
+            </w:pPr>
+            <w:r>
+              <w:rPr>
+                <w:sz w:val="16"/>
+                <w:szCs w:val="16"/>
+              </w:rPr>
+              <w:t>Main</w:t>
+            </w:r>
+          </w:p>
+          <w:p>
+            <w:pPr>
+              <w:pStyle w:val="ListParagraph"/>
+              <w:numPr>
+                <w:ilvl w:val="1"/>
+                <w:numId w:val="16"/>
+              </w:numPr>
+              <w:spacing w:before="60" w:after="60"/>
+              <w:rPr>
+                <w:sz w:val="16"/>
+                <w:szCs w:val="16"/>
+              </w:rPr>
+            </w:pPr>
+            <w:proofErr w:type="spellStart"/>
+            <w:r>
+              <w:rPr>
+                <w:sz w:val="16"/>
+                <w:szCs w:val="16"/>
+              </w:rPr>
+              <w:t>processGlobalElements</w:t>
+            </w:r>
+            <w:proofErr w:type="spellEnd"/>
+            <w:r>
+              <w:rPr>
+                <w:sz w:val="16"/>
+                <w:szCs w:val="16"/>
+              </w:rPr>
+              <w:t xml:space="preserve"> now returns list of </w:t>
+            </w:r>
+            <w:r>
+              <w:rPr>
+                <w:sz w:val="16"/>
+                <w:szCs w:val="16"/>
+              </w:rPr>
+              <w:t>“</w:t>
+            </w:r>
+            <w:r>
+              <w:rPr>
+                <w:sz w:val="16"/>
+                <w:szCs w:val="16"/>
+              </w:rPr>
+              <w:t>Proto3MessageEnumeration</w:t>
+            </w:r>
+            <w:r>
+              <w:rPr>
+                <w:sz w:val="16"/>
+                <w:szCs w:val="16"/>
+              </w:rPr>
+              <w:t>”</w:t>
+            </w:r>
+          </w:p>
+          <w:p>
+            <w:pPr>
+              <w:pStyle w:val="ListParagraph"/>
+              <w:numPr>
+                <w:ilvl w:val="1"/>
+                <w:numId w:val="16"/>
+              </w:numPr>
+              <w:spacing w:before="60" w:after="60"/>
+              <w:rPr>
+                <w:sz w:val="16"/>
+                <w:szCs w:val="16"/>
+              </w:rPr>
+            </w:pPr>
+            <w:r>
+              <w:rPr>
+                <w:sz w:val="16"/>
+                <w:szCs w:val="16"/>
+              </w:rPr>
+              <w:t>buildProto3MessageEnumeration</w:t>
+            </w:r>
+            <w:r>
+              <w:rPr>
+                <w:sz w:val="16"/>
+                <w:szCs w:val="16"/>
+              </w:rPr>
+              <w:t xml:space="preserve"> checks for “</w:t>
+            </w:r>
+            <w:proofErr w:type="spellStart"/>
+            <w:r>
+              <w:rPr>
+                <w:sz w:val="16"/>
+                <w:szCs w:val="16"/>
+              </w:rPr>
+              <w:t>ProtobufTag_openfmb_profile</w:t>
+            </w:r>
+            <w:proofErr w:type="spellEnd"/>
+            <w:r>
+              <w:rPr>
+                <w:sz w:val="16"/>
+                <w:szCs w:val="16"/>
+              </w:rPr>
+              <w:t>”</w:t>
+            </w:r>
+          </w:p>
+          <w:p>
+            <w:pPr>
+              <w:pStyle w:val="ListParagraph"/>
+              <w:numPr>
+                <w:ilvl w:val="0"/>
+                <w:numId w:val="16"/>
+              </w:numPr>
+              <w:spacing w:before="60" w:after="60"/>
+              <w:rPr>
+                <w:sz w:val="16"/>
+                <w:szCs w:val="16"/>
+              </w:rPr>
+            </w:pPr>
+            <w:r>
+              <w:rPr>
+                <w:sz w:val="16"/>
+                <w:szCs w:val="16"/>
+              </w:rPr>
+              <w:t>Proto3MessageEnumeration</w:t>
+            </w:r>
+          </w:p>
+          <w:p>
+            <w:pPr>
+              <w:pStyle w:val="ListParagraph"/>
+              <w:numPr>
+                <w:ilvl w:val="1"/>
+                <w:numId w:val="16"/>
+              </w:numPr>
+              <w:spacing w:before="60" w:after="60"/>
+              <w:rPr>
+                <w:sz w:val="16"/>
+                <w:szCs w:val="16"/>
+              </w:rPr>
+            </w:pPr>
+            <w:r>
+              <w:rPr>
+                <w:sz w:val="16"/>
+                <w:szCs w:val="16"/>
+              </w:rPr>
+              <w:t xml:space="preserve">If </w:t>
+            </w:r>
+            <w:proofErr w:type="spellStart"/>
+            <w:r>
+              <w:rPr>
+                <w:sz w:val="16"/>
+                <w:szCs w:val="16"/>
+              </w:rPr>
+              <w:t>openfmb</w:t>
+            </w:r>
+            <w:proofErr w:type="spellEnd"/>
+            <w:r>
+              <w:rPr>
+                <w:sz w:val="16"/>
+                <w:szCs w:val="16"/>
+              </w:rPr>
+              <w:t xml:space="preserve"> flag is set, then write </w:t>
+            </w:r>
+            <w:r>
+              <w:rPr>
+                <w:sz w:val="16"/>
+                <w:szCs w:val="16"/>
+              </w:rPr>
+              <w:t>"option (</w:t>
+            </w:r>
+            <w:proofErr w:type="spellStart"/>
+            <w:proofErr w:type="gramStart"/>
+            <w:r>
+              <w:rPr>
+                <w:sz w:val="16"/>
+                <w:szCs w:val="16"/>
+              </w:rPr>
+              <w:t>uml.option</w:t>
+            </w:r>
+            <w:proofErr w:type="gramEnd"/>
+            <w:r>
+              <w:rPr>
+                <w:sz w:val="16"/>
+                <w:szCs w:val="16"/>
+              </w:rPr>
+              <w:t>_openfmb_profile</w:t>
+            </w:r>
+            <w:proofErr w:type="spellEnd"/>
+            <w:r>
+              <w:rPr>
+                <w:sz w:val="16"/>
+                <w:szCs w:val="16"/>
+              </w:rPr>
+              <w:t>) = true;"</w:t>
+            </w:r>
+          </w:p>
+          <w:p>
+            <w:pPr>
+              <w:pStyle w:val="ListParagraph"/>
+              <w:numPr>
+                <w:ilvl w:val="0"/>
+                <w:numId w:val="16"/>
+              </w:numPr>
+              <w:spacing w:before="60" w:after="60"/>
+              <w:rPr>
+                <w:sz w:val="16"/>
+                <w:szCs w:val="16"/>
+              </w:rPr>
+            </w:pPr>
+            <w:r>
+              <w:rPr>
+                <w:sz w:val="16"/>
+                <w:szCs w:val="16"/>
+              </w:rPr>
+              <w:t>Proto3ModulelInfo</w:t>
+            </w:r>
+          </w:p>
+          <w:p>
+            <w:pPr>
+              <w:pStyle w:val="ListParagraph"/>
+              <w:numPr>
+                <w:ilvl w:val="1"/>
+                <w:numId w:val="16"/>
+              </w:numPr>
+              <w:spacing w:before="60" w:after="60"/>
+              <w:rPr>
+                <w:sz w:val="16"/>
+                <w:szCs w:val="16"/>
+              </w:rPr>
+            </w:pPr>
+            <w:r>
+              <w:rPr>
+                <w:sz w:val="16"/>
+                <w:szCs w:val="16"/>
+              </w:rPr>
+              <w:t>Support multiple “</w:t>
+            </w:r>
+            <w:r>
+              <w:rPr>
+                <w:sz w:val="16"/>
+                <w:szCs w:val="16"/>
+              </w:rPr>
+              <w:t>Proto3MessageEnumeration</w:t>
+            </w:r>
+            <w:r>
+              <w:rPr>
+                <w:sz w:val="16"/>
+                <w:szCs w:val="16"/>
+              </w:rPr>
+              <w:t>”</w:t>
+            </w:r>
+            <w:bookmarkStart w:id="1" w:name="_GoBack"/>
+            <w:bookmarkEnd w:id="1"/>
           </w:p>
         </w:tc>
       </w:tr>
@@ -3147,6 +3511,7 @@
               <w:pStyle w:val="NoSpacing"/>
             </w:pPr>
             <w:r>
+              <w:lastRenderedPageBreak/>
               <w:t>String</w:t>
             </w:r>
           </w:p>
@@ -3226,296 +3591,353 @@
               <w:pStyle w:val="NoSpacing"/>
             </w:pPr>
             <w:r>
+              <w:t xml:space="preserve">Reference to the HashSet&lt;T&gt; class. This is used to collect the names of the </w:t>
+            </w:r>
+            <w:proofErr w:type="spellStart"/>
+            <w:r>
+              <w:t>TreeNode</w:t>
+            </w:r>
+            <w:proofErr w:type="spellEnd"/>
+            <w:r>
+              <w:t xml:space="preserve"> names (UML item names) that will have a check box enabled.</w:t>
+            </w:r>
+          </w:p>
+        </w:tc>
+      </w:tr>
+      <w:tr>
+        <w:tc>
+          <w:tcPr>
+            <w:tcW w:w="4638" w:type="dxa"/>
+          </w:tcPr>
+          <w:p>
+            <w:pPr>
+              <w:pStyle w:val="NoSpacing"/>
+            </w:pPr>
+            <w:r>
+              <w:t>HashSet&lt;String&gt;</w:t>
+            </w:r>
+          </w:p>
+        </w:tc>
+        <w:tc>
+          <w:tcPr>
+            <w:tcW w:w="4712" w:type="dxa"/>
+          </w:tcPr>
+          <w:p>
+            <w:pPr>
+              <w:pStyle w:val="NoSpacing"/>
+            </w:pPr>
+            <w:proofErr w:type="spellStart"/>
+            <w:r>
+              <w:t>hideCheckBoxList</w:t>
+            </w:r>
+            <w:proofErr w:type="spellEnd"/>
+          </w:p>
+          <w:p>
+            <w:pPr>
+              <w:pStyle w:val="NoSpacing"/>
+            </w:pPr>
+          </w:p>
+          <w:p>
+            <w:pPr>
+              <w:pStyle w:val="NoSpacing"/>
+            </w:pPr>
+            <w:r>
+              <w:t xml:space="preserve">Reference to the HashSet&lt;T&gt; class. This is used to collect the names of the </w:t>
+            </w:r>
+            <w:proofErr w:type="spellStart"/>
+            <w:r>
+              <w:t>TreeNode</w:t>
+            </w:r>
+            <w:proofErr w:type="spellEnd"/>
+            <w:r>
+              <w:t xml:space="preserve"> names (UML item names) that will have their checked box disabled and hidden from view</w:t>
+            </w:r>
+          </w:p>
+        </w:tc>
+      </w:tr>
+      <w:tr>
+        <w:tc>
+          <w:tcPr>
+            <w:tcW w:w="4638" w:type="dxa"/>
+          </w:tcPr>
+          <w:p>
+            <w:pPr>
+              <w:pStyle w:val="NoSpacing"/>
+            </w:pPr>
+            <w:r>
+              <w:t>List&lt;String&gt;</w:t>
+            </w:r>
+          </w:p>
+        </w:tc>
+        <w:tc>
+          <w:tcPr>
+            <w:tcW w:w="4712" w:type="dxa"/>
+          </w:tcPr>
+          <w:p>
+            <w:pPr>
+              <w:pStyle w:val="NoSpacing"/>
+            </w:pPr>
+            <w:proofErr w:type="spellStart"/>
+            <w:r>
+              <w:t>informationalMessages</w:t>
+            </w:r>
+            <w:proofErr w:type="spellEnd"/>
+          </w:p>
+          <w:p>
+            <w:pPr>
+              <w:pStyle w:val="NoSpacing"/>
+            </w:pPr>
+          </w:p>
+          <w:p>
+            <w:pPr>
+              <w:pStyle w:val="NoSpacing"/>
+            </w:pPr>
+            <w:r>
+              <w:t>Reference to the List&lt;T&gt; class. This is used to collect the informational messages generated during</w:t>
+            </w:r>
+            <w:r>
+              <w:t xml:space="preserve"> processing</w:t>
+            </w:r>
+            <w:r>
+              <w:t>.</w:t>
+            </w:r>
+            <w:r>
+              <w:t xml:space="preserve"> If this list is not </w:t>
+            </w:r>
+            <w:proofErr w:type="gramStart"/>
+            <w:r>
+              <w:t>empty</w:t>
+            </w:r>
+            <w:proofErr w:type="gramEnd"/>
+            <w:r>
+              <w:t xml:space="preserve"> then this list of messages will be written to the Text Box Output when the generation of the </w:t>
+            </w:r>
+            <w:proofErr w:type="spellStart"/>
+            <w:r>
+              <w:t>protobuf</w:t>
+            </w:r>
+            <w:proofErr w:type="spellEnd"/>
+            <w:r>
+              <w:t xml:space="preserve"> proto3 files has concluded.</w:t>
+            </w:r>
+          </w:p>
+        </w:tc>
+      </w:tr>
+      <w:tr>
+        <w:tc>
+          <w:tcPr>
+            <w:tcW w:w="4638" w:type="dxa"/>
+          </w:tcPr>
+          <w:p>
+            <w:pPr>
+              <w:pStyle w:val="NoSpacing"/>
+            </w:pPr>
+            <w:r>
+              <w:t>List&lt;String&gt;</w:t>
+            </w:r>
+          </w:p>
+        </w:tc>
+        <w:tc>
+          <w:tcPr>
+            <w:tcW w:w="4712" w:type="dxa"/>
+          </w:tcPr>
+          <w:p>
+            <w:pPr>
+              <w:pStyle w:val="NoSpacing"/>
+            </w:pPr>
+            <w:proofErr w:type="spellStart"/>
+            <w:r>
+              <w:t>warningMessages</w:t>
+            </w:r>
+            <w:proofErr w:type="spellEnd"/>
+          </w:p>
+          <w:p>
+            <w:pPr>
+              <w:pStyle w:val="NoSpacing"/>
+            </w:pPr>
+          </w:p>
+          <w:p>
+            <w:pPr>
+              <w:pStyle w:val="NoSpacing"/>
+            </w:pPr>
+            <w:r>
+              <w:t xml:space="preserve">Reference to the List&lt;T&gt; class. This is used to collect the warning messages generated during processing. If this list is not </w:t>
+            </w:r>
+            <w:proofErr w:type="gramStart"/>
+            <w:r>
+              <w:t>empty</w:t>
+            </w:r>
+            <w:proofErr w:type="gramEnd"/>
+            <w:r>
+              <w:t xml:space="preserve"> then this list of messages will be written to the Text Box Output when the generation of the </w:t>
+            </w:r>
+            <w:proofErr w:type="spellStart"/>
+            <w:r>
+              <w:t>protobuf</w:t>
+            </w:r>
+            <w:proofErr w:type="spellEnd"/>
+            <w:r>
+              <w:t xml:space="preserve"> proto3 files has concluded.</w:t>
+            </w:r>
+          </w:p>
+        </w:tc>
+      </w:tr>
+      <w:tr>
+        <w:tc>
+          <w:tcPr>
+            <w:tcW w:w="4638" w:type="dxa"/>
+          </w:tcPr>
+          <w:p>
+            <w:pPr>
+              <w:pStyle w:val="NoSpacing"/>
+            </w:pPr>
+            <w:r>
+              <w:t>List&lt;String&gt;</w:t>
+            </w:r>
+          </w:p>
+        </w:tc>
+        <w:tc>
+          <w:tcPr>
+            <w:tcW w:w="4712" w:type="dxa"/>
+          </w:tcPr>
+          <w:p>
+            <w:pPr>
+              <w:pStyle w:val="NoSpacing"/>
+            </w:pPr>
+            <w:proofErr w:type="spellStart"/>
+            <w:r>
+              <w:t>errorMessages</w:t>
+            </w:r>
+            <w:proofErr w:type="spellEnd"/>
+          </w:p>
+          <w:p>
+            <w:pPr>
+              <w:pStyle w:val="NoSpacing"/>
+            </w:pPr>
+          </w:p>
+          <w:p>
+            <w:pPr>
+              <w:pStyle w:val="NoSpacing"/>
+            </w:pPr>
+            <w:r>
+              <w:t xml:space="preserve">Reference to the List&lt;T&gt; class. This is used to collect the error messages generated during processing. If this list is not </w:t>
+            </w:r>
+            <w:proofErr w:type="gramStart"/>
+            <w:r>
+              <w:t>empty</w:t>
+            </w:r>
+            <w:proofErr w:type="gramEnd"/>
+            <w:r>
+              <w:t xml:space="preserve"> then this list of messages will be written to the Text Box Output when the generation of the </w:t>
+            </w:r>
+            <w:proofErr w:type="spellStart"/>
+            <w:r>
+              <w:t>protobuf</w:t>
+            </w:r>
+            <w:proofErr w:type="spellEnd"/>
+            <w:r>
+              <w:t xml:space="preserve"> proto3 files has concluded and the Save </w:t>
+            </w:r>
+            <w:proofErr w:type="spellStart"/>
+            <w:r>
+              <w:t>Protobuf</w:t>
+            </w:r>
+            <w:proofErr w:type="spellEnd"/>
+            <w:r>
+              <w:t xml:space="preserve"> button will be disabled.</w:t>
+            </w:r>
+          </w:p>
+        </w:tc>
+      </w:tr>
+      <w:tr>
+        <w:tc>
+          <w:tcPr>
+            <w:tcW w:w="4638" w:type="dxa"/>
+          </w:tcPr>
+          <w:p>
+            <w:pPr>
+              <w:pStyle w:val="NoSpacing"/>
+            </w:pPr>
+            <w:r>
+              <w:t>Boolean</w:t>
+            </w:r>
+          </w:p>
+        </w:tc>
+        <w:tc>
+          <w:tcPr>
+            <w:tcW w:w="4712" w:type="dxa"/>
+          </w:tcPr>
+          <w:p>
+            <w:pPr>
+              <w:pStyle w:val="NoSpacing"/>
+            </w:pPr>
+            <w:proofErr w:type="spellStart"/>
+            <w:r>
+              <w:t>errorGeneratingProtobuf</w:t>
+            </w:r>
+            <w:proofErr w:type="spellEnd"/>
+          </w:p>
+          <w:p>
+            <w:pPr>
+              <w:pStyle w:val="NoSpacing"/>
+            </w:pPr>
+          </w:p>
+          <w:p>
+            <w:pPr>
+              <w:pStyle w:val="NoSpacing"/>
+            </w:pPr>
+            <w:r>
+              <w:t xml:space="preserve">Determines if there were any errors during the generation of the </w:t>
+            </w:r>
+            <w:proofErr w:type="spellStart"/>
+            <w:r>
+              <w:t>protobuf</w:t>
+            </w:r>
+            <w:proofErr w:type="spellEnd"/>
+            <w:r>
+              <w:t xml:space="preserve"> files.</w:t>
+            </w:r>
+          </w:p>
+        </w:tc>
+      </w:tr>
+      <w:tr>
+        <w:tc>
+          <w:tcPr>
+            <w:tcW w:w="4638" w:type="dxa"/>
+          </w:tcPr>
+          <w:p>
+            <w:pPr>
+              <w:pStyle w:val="NoSpacing"/>
+            </w:pPr>
+            <w:r>
+              <w:t>String</w:t>
+            </w:r>
+          </w:p>
+        </w:tc>
+        <w:tc>
+          <w:tcPr>
+            <w:tcW w:w="4712" w:type="dxa"/>
+          </w:tcPr>
+          <w:p>
+            <w:pPr>
+              <w:pStyle w:val="NoSpacing"/>
+            </w:pPr>
+            <w:r>
+              <w:t>INVALID_PROTOBUF_DATATYPE</w:t>
+            </w:r>
+          </w:p>
+          <w:p>
+            <w:pPr>
+              <w:pStyle w:val="NoSpacing"/>
+            </w:pPr>
+          </w:p>
+          <w:p>
+            <w:pPr>
+              <w:pStyle w:val="NoSpacing"/>
+            </w:pPr>
+            <w:r>
               <w:lastRenderedPageBreak/>
-              <w:t xml:space="preserve">Reference to the HashSet&lt;T&gt; class. This is used to collect the names of the </w:t>
-            </w:r>
-            <w:proofErr w:type="spellStart"/>
-            <w:r>
-              <w:t>TreeNode</w:t>
-            </w:r>
-            <w:proofErr w:type="spellEnd"/>
-            <w:r>
-              <w:t xml:space="preserve"> names (UML item names) that will have a check box enabled.</w:t>
-            </w:r>
-          </w:p>
-        </w:tc>
-      </w:tr>
-      <w:tr>
-        <w:tc>
-          <w:tcPr>
-            <w:tcW w:w="4638" w:type="dxa"/>
-          </w:tcPr>
-          <w:p>
-            <w:pPr>
-              <w:pStyle w:val="NoSpacing"/>
-            </w:pPr>
-            <w:r>
-              <w:lastRenderedPageBreak/>
-              <w:t>HashSet&lt;String&gt;</w:t>
-            </w:r>
-          </w:p>
-        </w:tc>
-        <w:tc>
-          <w:tcPr>
-            <w:tcW w:w="4712" w:type="dxa"/>
-          </w:tcPr>
-          <w:p>
-            <w:pPr>
-              <w:pStyle w:val="NoSpacing"/>
-            </w:pPr>
-            <w:proofErr w:type="spellStart"/>
-            <w:r>
-              <w:t>hideCheckBoxList</w:t>
-            </w:r>
-            <w:proofErr w:type="spellEnd"/>
-          </w:p>
-          <w:p>
-            <w:pPr>
-              <w:pStyle w:val="NoSpacing"/>
-            </w:pPr>
-          </w:p>
-          <w:p>
-            <w:pPr>
-              <w:pStyle w:val="NoSpacing"/>
-            </w:pPr>
-            <w:r>
-              <w:t xml:space="preserve">Reference to the HashSet&lt;T&gt; class. This is used to collect the names of the </w:t>
-            </w:r>
-            <w:proofErr w:type="spellStart"/>
-            <w:r>
-              <w:t>TreeNode</w:t>
-            </w:r>
-            <w:proofErr w:type="spellEnd"/>
-            <w:r>
-              <w:t xml:space="preserve"> names (UML item names) that will have their checked box disabled and hidden from view</w:t>
-            </w:r>
-          </w:p>
-        </w:tc>
-      </w:tr>
-      <w:tr>
-        <w:tc>
-          <w:tcPr>
-            <w:tcW w:w="4638" w:type="dxa"/>
-          </w:tcPr>
-          <w:p>
-            <w:pPr>
-              <w:pStyle w:val="NoSpacing"/>
-            </w:pPr>
-            <w:r>
-              <w:t>List&lt;String&gt;</w:t>
-            </w:r>
-          </w:p>
-        </w:tc>
-        <w:tc>
-          <w:tcPr>
-            <w:tcW w:w="4712" w:type="dxa"/>
-          </w:tcPr>
-          <w:p>
-            <w:pPr>
-              <w:pStyle w:val="NoSpacing"/>
-            </w:pPr>
-            <w:proofErr w:type="spellStart"/>
-            <w:r>
-              <w:t>informationalMessages</w:t>
-            </w:r>
-            <w:proofErr w:type="spellEnd"/>
-          </w:p>
-          <w:p>
-            <w:pPr>
-              <w:pStyle w:val="NoSpacing"/>
-            </w:pPr>
-          </w:p>
-          <w:p>
-            <w:pPr>
-              <w:pStyle w:val="NoSpacing"/>
-            </w:pPr>
-            <w:r>
-              <w:t xml:space="preserve">Reference to the List&lt;T&gt; class. This is used to collect the </w:t>
-            </w:r>
-            <w:r>
-              <w:t>informational messages generated during</w:t>
-            </w:r>
-            <w:r>
-              <w:t xml:space="preserve"> processing</w:t>
-            </w:r>
-            <w:r>
-              <w:t>.</w:t>
-            </w:r>
-            <w:r>
-              <w:t xml:space="preserve"> If this list is not </w:t>
-            </w:r>
-            <w:proofErr w:type="gramStart"/>
-            <w:r>
-              <w:t>empty</w:t>
-            </w:r>
-            <w:proofErr w:type="gramEnd"/>
-            <w:r>
-              <w:t xml:space="preserve"> then this list of messages will be written to the Text Box Output when the </w:t>
-            </w:r>
-            <w:r>
-              <w:t xml:space="preserve">generation of the </w:t>
-            </w:r>
-            <w:proofErr w:type="spellStart"/>
-            <w:r>
-              <w:t>protobuf</w:t>
-            </w:r>
-            <w:proofErr w:type="spellEnd"/>
-            <w:r>
-              <w:t xml:space="preserve"> proto3 files</w:t>
-            </w:r>
-            <w:r>
-              <w:t xml:space="preserve"> has concluded.</w:t>
-            </w:r>
-          </w:p>
-        </w:tc>
-      </w:tr>
-      <w:tr>
-        <w:tc>
-          <w:tcPr>
-            <w:tcW w:w="4638" w:type="dxa"/>
-          </w:tcPr>
-          <w:p>
-            <w:pPr>
-              <w:pStyle w:val="NoSpacing"/>
-            </w:pPr>
-            <w:r>
-              <w:t>List&lt;String&gt;</w:t>
-            </w:r>
-          </w:p>
-        </w:tc>
-        <w:tc>
-          <w:tcPr>
-            <w:tcW w:w="4712" w:type="dxa"/>
-          </w:tcPr>
-          <w:p>
-            <w:pPr>
-              <w:pStyle w:val="NoSpacing"/>
-            </w:pPr>
-            <w:proofErr w:type="spellStart"/>
-            <w:r>
-              <w:t>warning</w:t>
-            </w:r>
-            <w:r>
-              <w:t>Messages</w:t>
-            </w:r>
-            <w:proofErr w:type="spellEnd"/>
-          </w:p>
-          <w:p>
-            <w:pPr>
-              <w:pStyle w:val="NoSpacing"/>
-            </w:pPr>
-          </w:p>
-          <w:p>
-            <w:pPr>
-              <w:pStyle w:val="NoSpacing"/>
-            </w:pPr>
-            <w:r>
-              <w:t xml:space="preserve">Reference to the List&lt;T&gt; class. This is used to collect the </w:t>
-            </w:r>
-            <w:r>
-              <w:t>warning</w:t>
-            </w:r>
-            <w:r>
-              <w:t xml:space="preserve"> messages generated during processing. If this list is not </w:t>
-            </w:r>
-            <w:proofErr w:type="gramStart"/>
-            <w:r>
-              <w:t>empty</w:t>
-            </w:r>
-            <w:proofErr w:type="gramEnd"/>
-            <w:r>
-              <w:t xml:space="preserve"> then this</w:t>
-            </w:r>
-            <w:r>
-              <w:t xml:space="preserve"> </w:t>
-            </w:r>
-            <w:r>
-              <w:t xml:space="preserve">list of messages will be written to the Text Box Output when the generation of the </w:t>
-            </w:r>
-            <w:proofErr w:type="spellStart"/>
-            <w:r>
-              <w:t>protobuf</w:t>
-            </w:r>
-            <w:proofErr w:type="spellEnd"/>
-            <w:r>
-              <w:t xml:space="preserve"> proto3 files has concluded.</w:t>
-            </w:r>
-          </w:p>
-        </w:tc>
-      </w:tr>
-      <w:tr>
-        <w:tc>
-          <w:tcPr>
-            <w:tcW w:w="4638" w:type="dxa"/>
-          </w:tcPr>
-          <w:p>
-            <w:pPr>
-              <w:pStyle w:val="NoSpacing"/>
-            </w:pPr>
-            <w:r>
-              <w:t>List&lt;String&gt;</w:t>
-            </w:r>
-          </w:p>
-        </w:tc>
-        <w:tc>
-          <w:tcPr>
-            <w:tcW w:w="4712" w:type="dxa"/>
-          </w:tcPr>
-          <w:p>
-            <w:pPr>
-              <w:pStyle w:val="NoSpacing"/>
-            </w:pPr>
-            <w:proofErr w:type="spellStart"/>
-            <w:r>
-              <w:t>error</w:t>
-            </w:r>
-            <w:r>
-              <w:t>Messages</w:t>
-            </w:r>
-            <w:proofErr w:type="spellEnd"/>
-          </w:p>
-          <w:p>
-            <w:pPr>
-              <w:pStyle w:val="NoSpacing"/>
-            </w:pPr>
-          </w:p>
-          <w:p>
-            <w:pPr>
-              <w:pStyle w:val="NoSpacing"/>
-            </w:pPr>
-            <w:r>
-              <w:t xml:space="preserve">Reference to the List&lt;T&gt; class. This is used to collect the </w:t>
-            </w:r>
-            <w:r>
-              <w:t>error</w:t>
-            </w:r>
-            <w:r>
-              <w:t xml:space="preserve"> messages generated during processing. If this list is not </w:t>
-            </w:r>
-            <w:proofErr w:type="gramStart"/>
-            <w:r>
-              <w:t>empty</w:t>
-            </w:r>
-            <w:proofErr w:type="gramEnd"/>
-            <w:r>
-              <w:t xml:space="preserve"> then this</w:t>
-            </w:r>
-            <w:r>
-              <w:t xml:space="preserve"> </w:t>
-            </w:r>
-            <w:r>
-              <w:t xml:space="preserve">list of messages will be written to the Text Box Output when the generation of the </w:t>
-            </w:r>
-            <w:proofErr w:type="spellStart"/>
-            <w:r>
-              <w:t>protobuf</w:t>
-            </w:r>
-            <w:proofErr w:type="spellEnd"/>
-            <w:r>
-              <w:t xml:space="preserve"> proto3 files has concluded</w:t>
-            </w:r>
-            <w:r>
-              <w:t xml:space="preserve"> and the Save </w:t>
+              <w:t xml:space="preserve">Constant string “Invalid data type in Open FMB Model” defining the search string to determine an invalid </w:t>
             </w:r>
             <w:proofErr w:type="spellStart"/>
             <w:r>
@@ -3523,122 +3945,7 @@
             </w:r>
             <w:proofErr w:type="spellEnd"/>
             <w:r>
-              <w:t xml:space="preserve"> button will be disabled</w:t>
-            </w:r>
-            <w:r>
-              <w:t>.</w:t>
-            </w:r>
-          </w:p>
-        </w:tc>
-      </w:tr>
-      <w:tr>
-        <w:tc>
-          <w:tcPr>
-            <w:tcW w:w="4638" w:type="dxa"/>
-          </w:tcPr>
-          <w:p>
-            <w:pPr>
-              <w:pStyle w:val="NoSpacing"/>
-            </w:pPr>
-            <w:r>
-              <w:t>Boolean</w:t>
-            </w:r>
-          </w:p>
-        </w:tc>
-        <w:tc>
-          <w:tcPr>
-            <w:tcW w:w="4712" w:type="dxa"/>
-          </w:tcPr>
-          <w:p>
-            <w:pPr>
-              <w:pStyle w:val="NoSpacing"/>
-            </w:pPr>
-            <w:proofErr w:type="spellStart"/>
-            <w:r>
-              <w:t>errorGeneratingProtobuf</w:t>
-            </w:r>
-            <w:proofErr w:type="spellEnd"/>
-          </w:p>
-          <w:p>
-            <w:pPr>
-              <w:pStyle w:val="NoSpacing"/>
-            </w:pPr>
-          </w:p>
-          <w:p>
-            <w:pPr>
-              <w:pStyle w:val="NoSpacing"/>
-            </w:pPr>
-            <w:r>
-              <w:t xml:space="preserve">Determines if there were any errors during the generation of the </w:t>
-            </w:r>
-            <w:proofErr w:type="spellStart"/>
-            <w:r>
-              <w:t>protobuf</w:t>
-            </w:r>
-            <w:proofErr w:type="spellEnd"/>
-            <w:r>
-              <w:t xml:space="preserve"> files.</w:t>
-            </w:r>
-          </w:p>
-        </w:tc>
-      </w:tr>
-      <w:tr>
-        <w:tc>
-          <w:tcPr>
-            <w:tcW w:w="4638" w:type="dxa"/>
-          </w:tcPr>
-          <w:p>
-            <w:pPr>
-              <w:pStyle w:val="NoSpacing"/>
-            </w:pPr>
-            <w:r>
-              <w:t>String</w:t>
-            </w:r>
-          </w:p>
-        </w:tc>
-        <w:tc>
-          <w:tcPr>
-            <w:tcW w:w="4712" w:type="dxa"/>
-          </w:tcPr>
-          <w:p>
-            <w:pPr>
-              <w:pStyle w:val="NoSpacing"/>
-            </w:pPr>
-            <w:r>
-              <w:t>INVALID_PROTOBUF_DATATYPE</w:t>
-            </w:r>
-          </w:p>
-          <w:p>
-            <w:pPr>
-              <w:pStyle w:val="NoSpacing"/>
-            </w:pPr>
-          </w:p>
-          <w:p>
-            <w:pPr>
-              <w:pStyle w:val="NoSpacing"/>
-            </w:pPr>
-            <w:r>
-              <w:t>Constant string “</w:t>
-            </w:r>
-            <w:r>
-              <w:t>Invalid data type in Open FMB Model</w:t>
-            </w:r>
-            <w:r>
-              <w:t xml:space="preserve">” defining the </w:t>
-            </w:r>
-            <w:r>
-              <w:t xml:space="preserve">search string to determine an invalid </w:t>
-            </w:r>
-            <w:proofErr w:type="spellStart"/>
-            <w:r>
-              <w:t>Protobuf</w:t>
-            </w:r>
-            <w:proofErr w:type="spellEnd"/>
-            <w:r>
-              <w:t xml:space="preserve"> data type</w:t>
-            </w:r>
-            <w:r>
-              <w:t>.</w:t>
+              <w:t xml:space="preserve"> data type.</w:t>
             </w:r>
           </w:p>
         </w:tc>
@@ -3937,42 +4244,16 @@
             </w:r>
             <w:proofErr w:type="gramEnd"/>
             <w:r>
-              <w:t xml:space="preserve"> “C:\</w:t>
-            </w:r>
-            <w:proofErr w:type="spellStart"/>
-            <w:r>
-              <w:t>OpenFMB</w:t>
-            </w:r>
-            <w:proofErr w:type="spellEnd"/>
-            <w:r>
-              <w:t xml:space="preserve">\UML\ </w:t>
-            </w:r>
-            <w:proofErr w:type="spellStart"/>
-            <w:r>
-              <w:t>OpenFMB</w:t>
-            </w:r>
-            <w:proofErr w:type="spellEnd"/>
-            <w:r>
-              <w:t xml:space="preserve"> Model (61850-CIM) - 2018-04-16</w:t>
-            </w:r>
-            <w:r>
-              <w:t>.eap” then the corresponding log file will be located in “C:\</w:t>
-            </w:r>
-            <w:proofErr w:type="spellStart"/>
-            <w:r>
-              <w:t>OpenFMB</w:t>
-            </w:r>
-            <w:proofErr w:type="spellEnd"/>
-            <w:r>
-              <w:t xml:space="preserve">\UML\ </w:t>
-            </w:r>
-            <w:proofErr w:type="spellStart"/>
-            <w:r>
-              <w:t>OpenFMB</w:t>
-            </w:r>
-            <w:proofErr w:type="spellEnd"/>
-            <w:r>
-              <w:t xml:space="preserve"> Model (61850-CIM) - 2018-04-16</w:t>
+              <w:t xml:space="preserve"> “C:\OpenFMB\UML\ </w:t>
+            </w:r>
+            <w:r>
+              <w:t>OpenFMB Model (61850-CIM) - 2018-04-16</w:t>
+            </w:r>
+            <w:r>
+              <w:t xml:space="preserve">.eap” then the corresponding log file will be located in “C:\OpenFMB\UML\ </w:t>
+            </w:r>
+            <w:r>
+              <w:t>OpenFMB Model (61850-CIM) - 2018-04-16</w:t>
             </w:r>
             <w:r>
               <w:t>_HH.mm.ss.log”.</w:t>
@@ -4073,6 +4354,7 @@
               <w:pStyle w:val="NoSpacing"/>
             </w:pPr>
             <w:r>
+              <w:lastRenderedPageBreak/>
               <w:t xml:space="preserve">Reference to the </w:t>
             </w:r>
             <w:proofErr w:type="spellStart"/>
@@ -4105,6 +4387,7 @@
             </w:pPr>
             <w:proofErr w:type="spellStart"/>
             <w:r>
+              <w:lastRenderedPageBreak/>
               <w:t>TreeNode</w:t>
             </w:r>
             <w:proofErr w:type="spellEnd"/>
@@ -4146,20 +4429,375 @@
             </w:r>
             <w:bookmarkStart w:id="7" w:name="_Hlk525031718"/>
             <w:r>
-              <w:t xml:space="preserve">top-level UML package containing the Open FMB UML packages (Open </w:t>
-            </w:r>
+              <w:t xml:space="preserve">top-level UML package containing the Open FMB UML packages (Open FMB Parent Package) </w:t>
+            </w:r>
+            <w:bookmarkEnd w:id="7"/>
+            <w:r>
+              <w:t>and will check or uncheck the check box accordingly.</w:t>
+            </w:r>
+          </w:p>
+        </w:tc>
+      </w:tr>
+      <w:tr>
+        <w:tc>
+          <w:tcPr>
+            <w:tcW w:w="4788" w:type="dxa"/>
+          </w:tcPr>
+          <w:p>
+            <w:pPr>
+              <w:pStyle w:val="NoSpacing"/>
+            </w:pPr>
+            <w:r>
+              <w:t>HashSet&lt;String&gt;</w:t>
+            </w:r>
+          </w:p>
+        </w:tc>
+        <w:tc>
+          <w:tcPr>
+            <w:tcW w:w="4788" w:type="dxa"/>
+          </w:tcPr>
+          <w:p>
+            <w:pPr>
+              <w:pStyle w:val="NoSpacing"/>
+            </w:pPr>
+            <w:proofErr w:type="spellStart"/>
+            <w:r>
+              <w:t>unnestedElements</w:t>
+            </w:r>
+            <w:proofErr w:type="spellEnd"/>
+          </w:p>
+          <w:p>
+            <w:pPr>
+              <w:pStyle w:val="NoSpacing"/>
+            </w:pPr>
+          </w:p>
+          <w:p>
+            <w:pPr>
+              <w:pStyle w:val="NoSpacing"/>
+            </w:pPr>
+            <w:r>
+              <w:t>Reference to the HashSet&lt;T&gt; class. This is used to collect the names of the UML elements that contain the name/value pair of “nested” and “FALSE” or “</w:t>
+            </w:r>
+            <w:proofErr w:type="spellStart"/>
+            <w:r>
+              <w:t>ProtobufTag_extend</w:t>
+            </w:r>
+            <w:proofErr w:type="spellEnd"/>
+            <w:r>
+              <w:t xml:space="preserve">” and “TRUE”. This combined with the </w:t>
+            </w:r>
+            <w:proofErr w:type="spellStart"/>
+            <w:r>
+              <w:t>recursiveProcessing</w:t>
+            </w:r>
+            <w:proofErr w:type="spellEnd"/>
+            <w:r>
+              <w:t xml:space="preserve"> flag will determine when to recursively process the UML elements.</w:t>
+            </w:r>
+          </w:p>
+        </w:tc>
+      </w:tr>
+      <w:tr>
+        <w:tc>
+          <w:tcPr>
+            <w:tcW w:w="4788" w:type="dxa"/>
+          </w:tcPr>
+          <w:p>
+            <w:pPr>
+              <w:pStyle w:val="NoSpacing"/>
+            </w:pPr>
+            <w:r>
+              <w:t>Boolean</w:t>
+            </w:r>
+          </w:p>
+        </w:tc>
+        <w:tc>
+          <w:tcPr>
+            <w:tcW w:w="4788" w:type="dxa"/>
+          </w:tcPr>
+          <w:p>
+            <w:pPr>
+              <w:pStyle w:val="NoSpacing"/>
+            </w:pPr>
+            <w:proofErr w:type="spellStart"/>
+            <w:r>
+              <w:t>checkModelNode</w:t>
+            </w:r>
+            <w:proofErr w:type="spellEnd"/>
+          </w:p>
+          <w:p>
+            <w:pPr>
+              <w:pStyle w:val="NoSpacing"/>
+            </w:pPr>
+          </w:p>
+          <w:p>
+            <w:pPr>
+              <w:pStyle w:val="NoSpacing"/>
+            </w:pPr>
+            <w:r>
+              <w:t>Determines if the check box at the UML model level is checked or not.</w:t>
+            </w:r>
+          </w:p>
+        </w:tc>
+      </w:tr>
+      <w:tr>
+        <w:tc>
+          <w:tcPr>
+            <w:tcW w:w="4788" w:type="dxa"/>
+          </w:tcPr>
+          <w:p>
+            <w:pPr>
+              <w:pStyle w:val="NoSpacing"/>
+            </w:pPr>
+            <w:r>
+              <w:t>Boolean</w:t>
+            </w:r>
+          </w:p>
+        </w:tc>
+        <w:tc>
+          <w:tcPr>
+            <w:tcW w:w="4788" w:type="dxa"/>
+          </w:tcPr>
+          <w:p>
+            <w:pPr>
+              <w:pStyle w:val="NoSpacing"/>
+            </w:pPr>
+            <w:proofErr w:type="spellStart"/>
+            <w:r>
+              <w:t>checkParentPacakageNode</w:t>
+            </w:r>
+            <w:proofErr w:type="spellEnd"/>
+          </w:p>
+          <w:p>
+            <w:pPr>
+              <w:pStyle w:val="NoSpacing"/>
+            </w:pPr>
+          </w:p>
+          <w:p>
+            <w:pPr>
+              <w:pStyle w:val="NoSpacing"/>
+            </w:pPr>
+            <w:r>
+              <w:t xml:space="preserve">Determines if the check box at the </w:t>
+            </w:r>
+            <w:bookmarkStart w:id="8" w:name="_Hlk513024724"/>
+            <w:r>
+              <w:t>top-level UML package containing the Open FMB UML packages (Open FMB Parent Package)</w:t>
+            </w:r>
+            <w:bookmarkEnd w:id="8"/>
+            <w:r>
+              <w:t xml:space="preserve"> is checked or not.</w:t>
+            </w:r>
+          </w:p>
+        </w:tc>
+      </w:tr>
+      <w:tr>
+        <w:tc>
+          <w:tcPr>
+            <w:tcW w:w="4788" w:type="dxa"/>
+          </w:tcPr>
+          <w:p>
+            <w:pPr>
+              <w:pStyle w:val="NoSpacing"/>
+            </w:pPr>
+            <w:r>
+              <w:t>Boolean</w:t>
+            </w:r>
+          </w:p>
+        </w:tc>
+        <w:tc>
+          <w:tcPr>
+            <w:tcW w:w="4788" w:type="dxa"/>
+          </w:tcPr>
+          <w:p>
+            <w:pPr>
+              <w:pStyle w:val="NoSpacing"/>
+            </w:pPr>
+            <w:proofErr w:type="spellStart"/>
+            <w:r>
+              <w:t>checkPackageNode</w:t>
+            </w:r>
+            <w:proofErr w:type="spellEnd"/>
+          </w:p>
+          <w:p>
+            <w:pPr>
+              <w:pStyle w:val="NoSpacing"/>
+            </w:pPr>
+          </w:p>
+          <w:p>
+            <w:pPr>
+              <w:pStyle w:val="NoSpacing"/>
+            </w:pPr>
+            <w:r>
+              <w:t>Determines if the check box at the UML package containing an Open FMB module is checked or not.</w:t>
+            </w:r>
+          </w:p>
+        </w:tc>
+      </w:tr>
+      <w:tr>
+        <w:tc>
+          <w:tcPr>
+            <w:tcW w:w="4788" w:type="dxa"/>
+          </w:tcPr>
+          <w:p>
+            <w:pPr>
+              <w:pStyle w:val="NoSpacing"/>
+            </w:pPr>
+            <w:r>
+              <w:t>Proto3ModuleInfo</w:t>
+            </w:r>
+          </w:p>
+        </w:tc>
+        <w:tc>
+          <w:tcPr>
+            <w:tcW w:w="4788" w:type="dxa"/>
+          </w:tcPr>
+          <w:p>
+            <w:pPr>
+              <w:pStyle w:val="NoSpacing"/>
+            </w:pPr>
+            <w:r>
+              <w:t>proto3GlobalModuleInfo</w:t>
+            </w:r>
+          </w:p>
+          <w:p>
+            <w:pPr>
+              <w:pStyle w:val="NoSpacing"/>
+            </w:pPr>
+          </w:p>
+          <w:p>
+            <w:pPr>
+              <w:pStyle w:val="NoSpacing"/>
+            </w:pPr>
+            <w:r>
+              <w:t xml:space="preserve">Reference to the Proto3ModuleInfo class containing the module header information for all </w:t>
+            </w:r>
+            <w:proofErr w:type="spellStart"/>
+            <w:r>
+              <w:t>protobuf</w:t>
+            </w:r>
+            <w:proofErr w:type="spellEnd"/>
+            <w:r>
+              <w:t xml:space="preserve"> proto3 files.</w:t>
+            </w:r>
+          </w:p>
+        </w:tc>
+      </w:tr>
+      <w:tr>
+        <w:tc>
+          <w:tcPr>
+            <w:tcW w:w="4788" w:type="dxa"/>
+          </w:tcPr>
+          <w:p>
+            <w:pPr>
+              <w:pStyle w:val="NoSpacing"/>
+            </w:pPr>
+            <w:r>
+              <w:t>HashSet&lt;int&gt;</w:t>
+            </w:r>
+          </w:p>
+        </w:tc>
+        <w:tc>
+          <w:tcPr>
+            <w:tcW w:w="4788" w:type="dxa"/>
+          </w:tcPr>
+          <w:p>
+            <w:pPr>
+              <w:pStyle w:val="NoSpacing"/>
+            </w:pPr>
+            <w:proofErr w:type="spellStart"/>
+            <w:r>
+              <w:t>importPackageIDs</w:t>
+            </w:r>
+            <w:proofErr w:type="spellEnd"/>
+          </w:p>
+          <w:p>
+            <w:pPr>
+              <w:pStyle w:val="NoSpacing"/>
+            </w:pPr>
+          </w:p>
+          <w:p>
+            <w:pPr>
+              <w:pStyle w:val="NoSpacing"/>
+            </w:pPr>
+            <w:r>
+              <w:t>Reference to the HashSet&lt;T&gt; class. This is used to collect the UML package IDs of the packages that need to be imported by the UML packages containing an Open FMB modules. This helps control the recursive processing so that we don’t process the entire model.</w:t>
+            </w:r>
+          </w:p>
+        </w:tc>
+      </w:tr>
+      <w:tr>
+        <w:tc>
+          <w:tcPr>
+            <w:tcW w:w="4788" w:type="dxa"/>
+          </w:tcPr>
+          <w:p>
+            <w:pPr>
+              <w:pStyle w:val="NoSpacing"/>
+            </w:pPr>
+            <w:r>
+              <w:t>List&lt;String&gt;</w:t>
+            </w:r>
+          </w:p>
+        </w:tc>
+        <w:tc>
+          <w:tcPr>
+            <w:tcW w:w="4788" w:type="dxa"/>
+          </w:tcPr>
+          <w:p>
+            <w:pPr>
+              <w:pStyle w:val="NoSpacing"/>
+            </w:pPr>
+            <w:r>
+              <w:t>proto3FileNames</w:t>
+            </w:r>
+          </w:p>
+          <w:p>
+            <w:pPr>
+              <w:pStyle w:val="NoSpacing"/>
+            </w:pPr>
+          </w:p>
+          <w:p>
+            <w:pPr>
+              <w:pStyle w:val="NoSpacing"/>
+            </w:pPr>
+            <w:r>
+              <w:t xml:space="preserve">Reference to the List&lt;T&gt; class. This is used to collect the </w:t>
+            </w:r>
+            <w:proofErr w:type="spellStart"/>
+            <w:r>
+              <w:t>packageName</w:t>
+            </w:r>
+            <w:proofErr w:type="spellEnd"/>
+            <w:r>
+              <w:t xml:space="preserve"> of the Proto3File classes that have been processed. This will prevent a </w:t>
+            </w:r>
+            <w:proofErr w:type="spellStart"/>
+            <w:r>
+              <w:t>packageName</w:t>
+            </w:r>
+            <w:proofErr w:type="spellEnd"/>
+            <w:r>
+              <w:t xml:space="preserve"> from being processed more than once.</w:t>
+            </w:r>
+          </w:p>
+        </w:tc>
+      </w:tr>
+      <w:tr>
+        <w:tc>
+          <w:tcPr>
+            <w:tcW w:w="4788" w:type="dxa"/>
+          </w:tcPr>
+          <w:p>
+            <w:pPr>
+              <w:pStyle w:val="NoSpacing"/>
+            </w:pPr>
             <w:r>
               <w:lastRenderedPageBreak/>
-              <w:t xml:space="preserve">FMB Parent Package) </w:t>
-            </w:r>
-            <w:bookmarkEnd w:id="7"/>
-            <w:r>
-              <w:t>and will check or uncheck the check box accordingly.</w:t>
-            </w:r>
-          </w:p>
-        </w:tc>
-      </w:tr>
-      <w:tr>
+              <w:t>List&lt;Proto3File&gt;</w:t>
+            </w:r>
+          </w:p>
+        </w:tc>
         <w:tc>
           <w:tcPr>
             <w:tcW w:w="4788" w:type="dxa"/>
@@ -4169,11 +4807,25 @@
               <w:pStyle w:val="NoSpacing"/>
             </w:pPr>
             <w:r>
-              <w:lastRenderedPageBreak/>
-              <w:t>HashSet&lt;String&gt;</w:t>
-            </w:r>
-          </w:p>
-        </w:tc>
+              <w:t>proto3Files</w:t>
+            </w:r>
+          </w:p>
+          <w:p>
+            <w:pPr>
+              <w:pStyle w:val="NoSpacing"/>
+            </w:pPr>
+          </w:p>
+          <w:p>
+            <w:pPr>
+              <w:pStyle w:val="NoSpacing"/>
+            </w:pPr>
+            <w:r>
+              <w:t>Reference to the List&lt;T&gt; class. This is used to collect the Proto3File classes.</w:t>
+            </w:r>
+          </w:p>
+        </w:tc>
+      </w:tr>
+      <w:tr>
         <w:tc>
           <w:tcPr>
             <w:tcW w:w="4788" w:type="dxa"/>
@@ -4182,382 +4834,7 @@
             <w:pPr>
               <w:pStyle w:val="NoSpacing"/>
             </w:pPr>
-            <w:proofErr w:type="spellStart"/>
-            <w:r>
-              <w:t>unnestedElements</w:t>
-            </w:r>
-            <w:proofErr w:type="spellEnd"/>
-          </w:p>
-          <w:p>
-            <w:pPr>
-              <w:pStyle w:val="NoSpacing"/>
-            </w:pPr>
-          </w:p>
-          <w:p>
-            <w:pPr>
-              <w:pStyle w:val="NoSpacing"/>
-            </w:pPr>
-            <w:r>
-              <w:t>Reference to the HashSet&lt;T&gt; class. This is used to collect the names of the UML elements that contain the name/value pair of “nested” and “FALSE” or “</w:t>
-            </w:r>
-            <w:proofErr w:type="spellStart"/>
-            <w:r>
-              <w:t>ProtobufTag_extend</w:t>
-            </w:r>
-            <w:proofErr w:type="spellEnd"/>
-            <w:r>
-              <w:t xml:space="preserve">” and “TRUE”. This combined with the </w:t>
-            </w:r>
-            <w:proofErr w:type="spellStart"/>
-            <w:r>
-              <w:t>recursiveProcessing</w:t>
-            </w:r>
-            <w:proofErr w:type="spellEnd"/>
-            <w:r>
-              <w:t xml:space="preserve"> flag will determine when to recursively process the UML elements.</w:t>
-            </w:r>
-          </w:p>
-        </w:tc>
-      </w:tr>
-      <w:tr>
-        <w:tc>
-          <w:tcPr>
-            <w:tcW w:w="4788" w:type="dxa"/>
-          </w:tcPr>
-          <w:p>
-            <w:pPr>
-              <w:pStyle w:val="NoSpacing"/>
-            </w:pPr>
-            <w:r>
-              <w:t>Boolean</w:t>
-            </w:r>
-          </w:p>
-        </w:tc>
-        <w:tc>
-          <w:tcPr>
-            <w:tcW w:w="4788" w:type="dxa"/>
-          </w:tcPr>
-          <w:p>
-            <w:pPr>
-              <w:pStyle w:val="NoSpacing"/>
-            </w:pPr>
-            <w:proofErr w:type="spellStart"/>
-            <w:r>
-              <w:t>checkModelNode</w:t>
-            </w:r>
-            <w:proofErr w:type="spellEnd"/>
-          </w:p>
-          <w:p>
-            <w:pPr>
-              <w:pStyle w:val="NoSpacing"/>
-            </w:pPr>
-          </w:p>
-          <w:p>
-            <w:pPr>
-              <w:pStyle w:val="NoSpacing"/>
-            </w:pPr>
-            <w:r>
-              <w:t>Determines if the check box at the UML model level is checked or not.</w:t>
-            </w:r>
-          </w:p>
-        </w:tc>
-      </w:tr>
-      <w:tr>
-        <w:tc>
-          <w:tcPr>
-            <w:tcW w:w="4788" w:type="dxa"/>
-          </w:tcPr>
-          <w:p>
-            <w:pPr>
-              <w:pStyle w:val="NoSpacing"/>
-            </w:pPr>
-            <w:r>
-              <w:t>Boolean</w:t>
-            </w:r>
-          </w:p>
-        </w:tc>
-        <w:tc>
-          <w:tcPr>
-            <w:tcW w:w="4788" w:type="dxa"/>
-          </w:tcPr>
-          <w:p>
-            <w:pPr>
-              <w:pStyle w:val="NoSpacing"/>
-            </w:pPr>
-            <w:proofErr w:type="spellStart"/>
-            <w:r>
-              <w:t>checkParentPacakageNode</w:t>
-            </w:r>
-            <w:proofErr w:type="spellEnd"/>
-          </w:p>
-          <w:p>
-            <w:pPr>
-              <w:pStyle w:val="NoSpacing"/>
-            </w:pPr>
-          </w:p>
-          <w:p>
-            <w:pPr>
-              <w:pStyle w:val="NoSpacing"/>
-            </w:pPr>
-            <w:r>
-              <w:t xml:space="preserve">Determines if the check box at the </w:t>
-            </w:r>
-            <w:bookmarkStart w:id="8" w:name="_Hlk513024724"/>
-            <w:r>
-              <w:t>top-level UML package containing the Open FMB UML packages (Open FMB Parent Package)</w:t>
-            </w:r>
-            <w:bookmarkEnd w:id="8"/>
-            <w:r>
-              <w:t xml:space="preserve"> is checked or not.</w:t>
-            </w:r>
-          </w:p>
-        </w:tc>
-      </w:tr>
-      <w:tr>
-        <w:tc>
-          <w:tcPr>
-            <w:tcW w:w="4788" w:type="dxa"/>
-          </w:tcPr>
-          <w:p>
-            <w:pPr>
-              <w:pStyle w:val="NoSpacing"/>
-            </w:pPr>
-            <w:r>
-              <w:t>Boolean</w:t>
-            </w:r>
-          </w:p>
-        </w:tc>
-        <w:tc>
-          <w:tcPr>
-            <w:tcW w:w="4788" w:type="dxa"/>
-          </w:tcPr>
-          <w:p>
-            <w:pPr>
-              <w:pStyle w:val="NoSpacing"/>
-            </w:pPr>
-            <w:proofErr w:type="spellStart"/>
-            <w:r>
-              <w:t>checkPackageNode</w:t>
-            </w:r>
-            <w:proofErr w:type="spellEnd"/>
-          </w:p>
-          <w:p>
-            <w:pPr>
-              <w:pStyle w:val="NoSpacing"/>
-            </w:pPr>
-          </w:p>
-          <w:p>
-            <w:pPr>
-              <w:pStyle w:val="NoSpacing"/>
-            </w:pPr>
-            <w:r>
-              <w:t>Determines if the check box at the UML package containing an Open FMB module is checked or not.</w:t>
-            </w:r>
-          </w:p>
-        </w:tc>
-      </w:tr>
-      <w:tr>
-        <w:tc>
-          <w:tcPr>
-            <w:tcW w:w="4788" w:type="dxa"/>
-          </w:tcPr>
-          <w:p>
-            <w:pPr>
-              <w:pStyle w:val="NoSpacing"/>
-            </w:pPr>
-            <w:r>
-              <w:t>Proto3ModuleInfo</w:t>
-            </w:r>
-          </w:p>
-        </w:tc>
-        <w:tc>
-          <w:tcPr>
-            <w:tcW w:w="4788" w:type="dxa"/>
-          </w:tcPr>
-          <w:p>
-            <w:pPr>
-              <w:pStyle w:val="NoSpacing"/>
-            </w:pPr>
-            <w:r>
-              <w:t>proto3GlobalModuleInfo</w:t>
-            </w:r>
-          </w:p>
-          <w:p>
-            <w:pPr>
-              <w:pStyle w:val="NoSpacing"/>
-            </w:pPr>
-          </w:p>
-          <w:p>
-            <w:pPr>
-              <w:pStyle w:val="NoSpacing"/>
-            </w:pPr>
-            <w:r>
-              <w:t xml:space="preserve">Reference to the Proto3ModuleInfo class containing the module header information for all </w:t>
-            </w:r>
-            <w:proofErr w:type="spellStart"/>
-            <w:r>
-              <w:t>protobuf</w:t>
-            </w:r>
-            <w:proofErr w:type="spellEnd"/>
-            <w:r>
-              <w:t xml:space="preserve"> proto3 files.</w:t>
-            </w:r>
-          </w:p>
-        </w:tc>
-      </w:tr>
-      <w:tr>
-        <w:tc>
-          <w:tcPr>
-            <w:tcW w:w="4788" w:type="dxa"/>
-          </w:tcPr>
-          <w:p>
-            <w:pPr>
-              <w:pStyle w:val="NoSpacing"/>
-            </w:pPr>
-            <w:r>
-              <w:t>HashSet&lt;int&gt;</w:t>
-            </w:r>
-          </w:p>
-        </w:tc>
-        <w:tc>
-          <w:tcPr>
-            <w:tcW w:w="4788" w:type="dxa"/>
-          </w:tcPr>
-          <w:p>
-            <w:pPr>
-              <w:pStyle w:val="NoSpacing"/>
-            </w:pPr>
-            <w:proofErr w:type="spellStart"/>
-            <w:r>
-              <w:t>importPackageIDs</w:t>
-            </w:r>
-            <w:proofErr w:type="spellEnd"/>
-          </w:p>
-          <w:p>
-            <w:pPr>
-              <w:pStyle w:val="NoSpacing"/>
-            </w:pPr>
-          </w:p>
-          <w:p>
-            <w:pPr>
-              <w:pStyle w:val="NoSpacing"/>
-            </w:pPr>
-            <w:r>
-              <w:t>Reference to the HashSet&lt;T&gt; class. This is used to collect the UML package IDs of the packages that need to be imported by the UML packages containing an Open FMB modules. This helps control the recursive processing so that we don’t process the entire model.</w:t>
-            </w:r>
-          </w:p>
-        </w:tc>
-      </w:tr>
-      <w:tr>
-        <w:tc>
-          <w:tcPr>
-            <w:tcW w:w="4788" w:type="dxa"/>
-          </w:tcPr>
-          <w:p>
-            <w:pPr>
-              <w:pStyle w:val="NoSpacing"/>
-            </w:pPr>
-            <w:r>
-              <w:t>List&lt;String&gt;</w:t>
-            </w:r>
-          </w:p>
-        </w:tc>
-        <w:tc>
-          <w:tcPr>
-            <w:tcW w:w="4788" w:type="dxa"/>
-          </w:tcPr>
-          <w:p>
-            <w:pPr>
-              <w:pStyle w:val="NoSpacing"/>
-            </w:pPr>
-            <w:r>
-              <w:t>proto3FileNames</w:t>
-            </w:r>
-          </w:p>
-          <w:p>
-            <w:pPr>
-              <w:pStyle w:val="NoSpacing"/>
-            </w:pPr>
-          </w:p>
-          <w:p>
-            <w:pPr>
-              <w:pStyle w:val="NoSpacing"/>
-            </w:pPr>
-            <w:r>
-              <w:t xml:space="preserve">Reference to the List&lt;T&gt; class. This is used to collect the </w:t>
-            </w:r>
-            <w:proofErr w:type="spellStart"/>
-            <w:r>
-              <w:t>packageName</w:t>
-            </w:r>
-            <w:proofErr w:type="spellEnd"/>
-            <w:r>
-              <w:t xml:space="preserve"> of the Proto3File classes that have been processed. This will prevent a </w:t>
-            </w:r>
-            <w:proofErr w:type="spellStart"/>
-            <w:r>
-              <w:t>packageName</w:t>
-            </w:r>
-            <w:proofErr w:type="spellEnd"/>
-            <w:r>
-              <w:t xml:space="preserve"> from being processed more than once.</w:t>
-            </w:r>
-          </w:p>
-        </w:tc>
-      </w:tr>
-      <w:tr>
-        <w:tc>
-          <w:tcPr>
-            <w:tcW w:w="4788" w:type="dxa"/>
-          </w:tcPr>
-          <w:p>
-            <w:pPr>
-              <w:pStyle w:val="NoSpacing"/>
-            </w:pPr>
-            <w:r>
-              <w:t>List&lt;Proto3File&gt;</w:t>
-            </w:r>
-          </w:p>
-        </w:tc>
-        <w:tc>
-          <w:tcPr>
-            <w:tcW w:w="4788" w:type="dxa"/>
-          </w:tcPr>
-          <w:p>
-            <w:pPr>
-              <w:pStyle w:val="NoSpacing"/>
-            </w:pPr>
-            <w:r>
-              <w:t>proto3Files</w:t>
-            </w:r>
-          </w:p>
-          <w:p>
-            <w:pPr>
-              <w:pStyle w:val="NoSpacing"/>
-            </w:pPr>
-          </w:p>
-          <w:p>
-            <w:pPr>
-              <w:pStyle w:val="NoSpacing"/>
-            </w:pPr>
-            <w:r>
-              <w:lastRenderedPageBreak/>
-              <w:t>Reference to the List&lt;T&gt; class. This is used to collect the Proto3File classes.</w:t>
-            </w:r>
-          </w:p>
-        </w:tc>
-      </w:tr>
-      <w:tr>
-        <w:tc>
-          <w:tcPr>
-            <w:tcW w:w="4788" w:type="dxa"/>
-          </w:tcPr>
-          <w:p>
-            <w:pPr>
-              <w:pStyle w:val="NoSpacing"/>
-            </w:pPr>
-            <w:r>
-              <w:lastRenderedPageBreak/>
+            <w:r>
               <w:t>String</w:t>
             </w:r>
           </w:p>
@@ -4895,6 +5172,7 @@
               <w:pStyle w:val="NoSpacing"/>
             </w:pPr>
             <w:r>
+              <w:lastRenderedPageBreak/>
               <w:t xml:space="preserve">public void </w:t>
             </w:r>
             <w:proofErr w:type="spellStart"/>
@@ -4972,42 +5250,33 @@
                 <w:color w:val="000000"/>
                 <w:shd w:val="clear" w:color="auto" w:fill="FFFFFF"/>
               </w:rPr>
-              <w:t xml:space="preserve">called when the Enterprise Architect closes. If you have stored references to Enterprise Architect objects (not particularly </w:t>
-            </w:r>
-            <w:r>
+              <w:t>called when the Enterprise Architect closes. If you have stored references to Enterprise Architect objects (not particularly recommended anyway), you must release them here.</w:t>
+            </w:r>
+          </w:p>
+          <w:p>
+            <w:pPr>
+              <w:pStyle w:val="NoSpacing"/>
               <w:rPr>
                 <w:rFonts w:cstheme="minorHAnsi"/>
+              </w:rPr>
+            </w:pPr>
+          </w:p>
+          <w:p>
+            <w:pPr>
+              <w:pStyle w:val="NoSpacing"/>
+            </w:pPr>
+            <w:r>
+              <w:rPr>
+                <w:rFonts w:cstheme="minorHAnsi"/>
+              </w:rPr>
+              <w:t>Note: .</w:t>
+            </w:r>
+            <w:r>
+              <w:rPr>
+                <w:rFonts w:cstheme="minorHAnsi"/>
                 <w:color w:val="000000"/>
                 <w:shd w:val="clear" w:color="auto" w:fill="FFFFFF"/>
               </w:rPr>
-              <w:lastRenderedPageBreak/>
-              <w:t>recommended anyway), you must release them here.</w:t>
-            </w:r>
-          </w:p>
-          <w:p>
-            <w:pPr>
-              <w:pStyle w:val="NoSpacing"/>
-              <w:rPr>
-                <w:rFonts w:cstheme="minorHAnsi"/>
-              </w:rPr>
-            </w:pPr>
-          </w:p>
-          <w:p>
-            <w:pPr>
-              <w:pStyle w:val="NoSpacing"/>
-            </w:pPr>
-            <w:r>
-              <w:rPr>
-                <w:rFonts w:cstheme="minorHAnsi"/>
-              </w:rPr>
-              <w:t>Note: .</w:t>
-            </w:r>
-            <w:r>
-              <w:rPr>
-                <w:rFonts w:cstheme="minorHAnsi"/>
-                <w:color w:val="000000"/>
-                <w:shd w:val="clear" w:color="auto" w:fill="FFFFFF"/>
-              </w:rPr>
               <w:t>NET users must call memory management functions.</w:t>
             </w:r>
           </w:p>
@@ -5023,7 +5292,6 @@
               <w:pStyle w:val="NoSpacing"/>
             </w:pPr>
             <w:r>
-              <w:lastRenderedPageBreak/>
               <w:t xml:space="preserve">public </w:t>
             </w:r>
             <w:proofErr w:type="spellStart"/>
@@ -5440,6 +5708,7 @@
               <w:pStyle w:val="NoSpacing"/>
             </w:pPr>
             <w:r>
+              <w:lastRenderedPageBreak/>
               <w:t xml:space="preserve">public Boolean </w:t>
             </w:r>
             <w:proofErr w:type="spellStart"/>
@@ -5479,7 +5748,6 @@
               <w:pStyle w:val="NoSpacing"/>
             </w:pPr>
             <w:r>
-              <w:lastRenderedPageBreak/>
               <w:t>Parameters:</w:t>
             </w:r>
           </w:p>
@@ -5532,7 +5800,6 @@
               <w:pStyle w:val="NoSpacing"/>
             </w:pPr>
             <w:r>
-              <w:lastRenderedPageBreak/>
               <w:t xml:space="preserve">public void </w:t>
             </w:r>
             <w:proofErr w:type="spellStart"/>
@@ -5848,6 +6115,7 @@
             </w:pPr>
             <w:proofErr w:type="spellStart"/>
             <w:r>
+              <w:lastRenderedPageBreak/>
               <w:t>isMenuChecked</w:t>
             </w:r>
             <w:proofErr w:type="spellEnd"/>
@@ -5867,6 +6135,7 @@
               <w:pStyle w:val="NoSpacing"/>
             </w:pPr>
             <w:r>
+              <w:lastRenderedPageBreak/>
               <w:t xml:space="preserve">public void </w:t>
             </w:r>
             <w:proofErr w:type="spellStart"/>
@@ -5979,7 +6248,6 @@
                 <w:sz w:val="22"/>
                 <w:szCs w:val="22"/>
               </w:rPr>
-              <w:lastRenderedPageBreak/>
               <w:t>This event is raised just before Enterprise Architect shows menu options to the user.</w:t>
             </w:r>
           </w:p>
@@ -6168,7 +6436,6 @@
               <w:pStyle w:val="NoSpacing"/>
             </w:pPr>
             <w:r>
-              <w:lastRenderedPageBreak/>
               <w:t xml:space="preserve">internal static void </w:t>
             </w:r>
             <w:proofErr w:type="spellStart"/>
@@ -6400,6 +6667,7 @@
             </w:pPr>
             <w:proofErr w:type="spellStart"/>
             <w:r>
+              <w:lastRenderedPageBreak/>
               <w:t>isParentPackage</w:t>
             </w:r>
             <w:proofErr w:type="spellEnd"/>
@@ -6811,6 +7079,7 @@
               </w:numPr>
             </w:pPr>
             <w:r>
+              <w:lastRenderedPageBreak/>
               <w:t>element – Enterprise Architect Element that is currently being processed.</w:t>
             </w:r>
           </w:p>
@@ -6836,11 +7105,7 @@
               </w:numPr>
             </w:pPr>
             <w:r>
-              <w:t xml:space="preserve">Boolean to indicate whether the Enterprise Architect Element is an enumeration. A value of true is </w:t>
-            </w:r>
-            <w:r>
-              <w:lastRenderedPageBreak/>
-              <w:t>returned if the Enterprise Architect Element is an enumeration.</w:t>
+              <w:t>Boolean to indicate whether the Enterprise Architect Element is an enumeration. A value of true is returned if the Enterprise Architect Element is an enumeration.</w:t>
             </w:r>
           </w:p>
         </w:tc>
@@ -7157,6 +7422,7 @@
               <w:pStyle w:val="NoSpacing"/>
             </w:pPr>
             <w:r>
+              <w:lastRenderedPageBreak/>
               <w:t xml:space="preserve">private static void </w:t>
             </w:r>
             <w:proofErr w:type="spellStart"/>
@@ -7226,7 +7492,6 @@
               <w:pStyle w:val="NoSpacing"/>
             </w:pPr>
             <w:r>
-              <w:lastRenderedPageBreak/>
               <w:t xml:space="preserve">private static void </w:t>
             </w:r>
             <w:proofErr w:type="spellStart"/>
@@ -7430,7 +7695,11 @@
               </w:numPr>
             </w:pPr>
             <w:r>
-              <w:t xml:space="preserve">proto3File – reference to the Proto3File class containing the current Proto3File class. This class is the top level container for all </w:t>
+              <w:t xml:space="preserve">proto3File – reference to the Proto3File class containing the current Proto3File class. This class is the top </w:t>
+            </w:r>
+            <w:r>
+              <w:lastRenderedPageBreak/>
+              <w:t xml:space="preserve">level container for all </w:t>
             </w:r>
             <w:proofErr w:type="spellStart"/>
             <w:r>
@@ -7463,6 +7732,7 @@
               <w:pStyle w:val="NoSpacing"/>
             </w:pPr>
             <w:r>
+              <w:lastRenderedPageBreak/>
               <w:t>private static Proto3File buildProto3</w:t>
             </w:r>
             <w:proofErr w:type="gramStart"/>
@@ -7549,7 +7819,6 @@
               <w:pStyle w:val="NoSpacing"/>
             </w:pPr>
             <w:r>
-              <w:lastRenderedPageBreak/>
               <w:t>private static Proto3MessageEnumeration buildProto3</w:t>
             </w:r>
             <w:proofErr w:type="gramStart"/>
@@ -7827,11 +8096,7 @@
               </w:numPr>
             </w:pPr>
             <w:r>
-              <w:t xml:space="preserve">attribute – reference to the Enterprise Architect Attribute containing the </w:t>
-            </w:r>
-            <w:r>
-              <w:lastRenderedPageBreak/>
-              <w:t>current UML element attribute that is being processed.</w:t>
+              <w:t>attribute – reference to the Enterprise Architect Attribute containing the current UML element attribute that is being processed.</w:t>
             </w:r>
           </w:p>
           <w:p>
@@ -8118,6 +8383,7 @@
               </w:numPr>
             </w:pPr>
             <w:r>
+              <w:lastRenderedPageBreak/>
               <w:t>element - reference to the target Enterprise Architect Element of the association that is being processed.</w:t>
             </w:r>
           </w:p>
@@ -8295,13 +8561,7 @@
               </w:numPr>
             </w:pPr>
             <w:r>
-              <w:t>messages – reference to the list of processing messages (</w:t>
-            </w:r>
-            <w:r>
-              <w:t>informational, warning, and error</w:t>
-            </w:r>
-            <w:r>
-              <w:t>).</w:t>
+              <w:t>messages – reference to the list of processing messages (informational, warning, and error).</w:t>
             </w:r>
           </w:p>
         </w:tc>
@@ -8496,6 +8756,7 @@
       <w:bookmarkStart w:id="9" w:name="_Toc522196718"/>
       <w:proofErr w:type="spellStart"/>
       <w:r>
+        <w:lastRenderedPageBreak/>
         <w:t>OpenFMBMessageProfileSelector</w:t>
       </w:r>
       <w:bookmarkEnd w:id="9"/>
@@ -8538,7 +8799,6 @@
         <w:rPr>
           <w:noProof/>
         </w:rPr>
-        <w:lastRenderedPageBreak/>
         <w:drawing>
           <wp:inline distT="0" distB="0" distL="0" distR="0" wp14:anchorId="2FC59EB0" wp14:editId="4B658CF8">
             <wp:extent cx="5174166" cy="5879301"/>
@@ -8720,6 +8980,7 @@
               <w:pStyle w:val="NoSpacing"/>
             </w:pPr>
             <w:r>
+              <w:lastRenderedPageBreak/>
               <w:t xml:space="preserve">Mask to set the state image by isolating bits 12 through 15 of the state </w:t>
             </w:r>
             <w:proofErr w:type="gramStart"/>
@@ -8743,6 +9004,7 @@
               <w:pStyle w:val="NoSpacing"/>
             </w:pPr>
             <w:r>
+              <w:lastRenderedPageBreak/>
               <w:t>int</w:t>
             </w:r>
           </w:p>
@@ -8792,7 +9054,6 @@
               <w:pStyle w:val="NoSpacing"/>
             </w:pPr>
             <w:r>
-              <w:lastRenderedPageBreak/>
               <w:t>int</w:t>
             </w:r>
           </w:p>
@@ -9402,6 +9663,7 @@
               <w:pStyle w:val="NoSpacing"/>
             </w:pPr>
             <w:r>
+              <w:lastRenderedPageBreak/>
               <w:t xml:space="preserve">Private void </w:t>
             </w:r>
             <w:proofErr w:type="spellStart"/>
@@ -9472,7 +9734,6 @@
               </w:numPr>
             </w:pPr>
             <w:r>
-              <w:lastRenderedPageBreak/>
               <w:t>sender – reference to the control or object that raised the event.</w:t>
             </w:r>
           </w:p>
@@ -9513,7 +9774,6 @@
               <w:pStyle w:val="NoSpacing"/>
             </w:pPr>
             <w:r>
-              <w:lastRenderedPageBreak/>
               <w:t xml:space="preserve">Public void </w:t>
             </w:r>
             <w:proofErr w:type="spellStart"/>
@@ -9887,6 +10147,7 @@
       <w:bookmarkStart w:id="12" w:name="_Toc522196721"/>
       <w:proofErr w:type="spellStart"/>
       <w:r>
+        <w:lastRenderedPageBreak/>
         <w:t>DataTypeConversion</w:t>
       </w:r>
       <w:bookmarkEnd w:id="12"/>
@@ -9979,7 +10240,6 @@
               <w:pStyle w:val="NoSpacing"/>
             </w:pPr>
             <w:r>
-              <w:lastRenderedPageBreak/>
               <w:t>Dictionary&lt;String, String&gt;</w:t>
             </w:r>
           </w:p>
@@ -10142,13 +10402,7 @@
               <w:t xml:space="preserve"> The UML base datatypes are </w:t>
             </w:r>
             <w:r>
-              <w:t xml:space="preserve">determined from </w:t>
-            </w:r>
-            <w:r>
-              <w:t>base data type class</w:t>
-            </w:r>
-            <w:r>
-              <w:t>es.</w:t>
+              <w:t>determined from base data type classes.</w:t>
             </w:r>
           </w:p>
         </w:tc>
@@ -11412,6 +11666,7 @@
                 <w:rFonts w:ascii="Calibri" w:hAnsi="Calibri" w:cs="Calibri"/>
                 <w:color w:val="000000"/>
               </w:rPr>
+              <w:lastRenderedPageBreak/>
               <w:t>hexBinary</w:t>
             </w:r>
             <w:proofErr w:type="spellEnd"/>
@@ -11640,7 +11895,6 @@
                 <w:rFonts w:ascii="Calibri" w:hAnsi="Calibri" w:cs="Calibri"/>
                 <w:color w:val="000000"/>
               </w:rPr>
-              <w:lastRenderedPageBreak/>
               <w:t>positiveInteger</w:t>
             </w:r>
             <w:proofErr w:type="spellEnd"/>
@@ -11984,14 +12238,7 @@
                 <w:rFonts w:ascii="Calibri" w:hAnsi="Calibri" w:cs="Calibri"/>
                 <w:color w:val="000000"/>
               </w:rPr>
-              <w:t xml:space="preserve"> - </w:t>
-            </w:r>
-            <w:r>
-              <w:rPr>
-                <w:rFonts w:ascii="Calibri" w:hAnsi="Calibri" w:cs="Calibri"/>
-                <w:color w:val="000000"/>
-              </w:rPr>
-              <w:t>Invalid data type in Open FMB Model</w:t>
+              <w:t xml:space="preserve"> - Invalid data type in Open FMB Model</w:t>
             </w:r>
           </w:p>
         </w:tc>
@@ -12861,10 +13108,7 @@
       </w:pPr>
       <w:proofErr w:type="spellStart"/>
       <w:r>
-        <w:t>baseD</w:t>
-      </w:r>
-      <w:r>
-        <w:t>ataTypeDictionary</w:t>
+        <w:t>baseDataTypeDictionary</w:t>
       </w:r>
       <w:proofErr w:type="spellEnd"/>
     </w:p>
@@ -13465,6 +13709,7 @@
                 <w:rFonts w:ascii="Calibri" w:hAnsi="Calibri" w:cs="Calibri"/>
                 <w:color w:val="000000"/>
               </w:rPr>
+              <w:lastRenderedPageBreak/>
               <w:t>negativeInteger</w:t>
             </w:r>
             <w:proofErr w:type="spellEnd"/>
@@ -13669,7 +13914,6 @@
                 <w:rFonts w:ascii="Calibri" w:hAnsi="Calibri" w:cs="Calibri"/>
                 <w:color w:val="000000"/>
               </w:rPr>
-              <w:lastRenderedPageBreak/>
               <w:t>long</w:t>
             </w:r>
           </w:p>
@@ -14723,6 +14967,7 @@
               <w:pStyle w:val="NoSpacing"/>
             </w:pPr>
             <w:r>
+              <w:lastRenderedPageBreak/>
               <w:t xml:space="preserve">String containing the corresponding </w:t>
             </w:r>
             <w:proofErr w:type="spellStart"/>
@@ -14746,18 +14991,13 @@
               <w:pStyle w:val="NoSpacing"/>
             </w:pPr>
             <w:r>
+              <w:lastRenderedPageBreak/>
               <w:t xml:space="preserve">public static String </w:t>
             </w:r>
             <w:proofErr w:type="spellStart"/>
             <w:proofErr w:type="gramStart"/>
             <w:r>
-              <w:t>get</w:t>
-            </w:r>
-            <w:r>
-              <w:t>Base</w:t>
-            </w:r>
-            <w:r>
-              <w:t>DataType</w:t>
+              <w:t>getBaseDataType</w:t>
             </w:r>
             <w:proofErr w:type="spellEnd"/>
             <w:r>
@@ -14799,7 +15039,6 @@
               <w:pStyle w:val="NoSpacing"/>
             </w:pPr>
             <w:r>
-              <w:lastRenderedPageBreak/>
               <w:t>Parameters:</w:t>
             </w:r>
           </w:p>
@@ -14817,13 +15056,7 @@
             </w:r>
             <w:proofErr w:type="spellEnd"/>
             <w:r>
-              <w:t xml:space="preserve"> – UML </w:t>
-            </w:r>
-            <w:r>
-              <w:t xml:space="preserve">base </w:t>
-            </w:r>
-            <w:r>
-              <w:t>datatype (Key) of the UML element to be converted.</w:t>
+              <w:t xml:space="preserve"> – UML base datatype (Key) of the UML element to be converted.</w:t>
             </w:r>
           </w:p>
           <w:p>
@@ -16315,6 +16548,7 @@
               <w:pStyle w:val="NoSpacing"/>
             </w:pPr>
             <w:r>
+              <w:lastRenderedPageBreak/>
               <w:t xml:space="preserve">Reference to the WriteProto3File class. This is used to write out the global </w:t>
             </w:r>
             <w:proofErr w:type="spellStart"/>
@@ -16332,63 +16566,6 @@
             <w:proofErr w:type="spellEnd"/>
             <w:r>
               <w:t>).</w:t>
-            </w:r>
-          </w:p>
-        </w:tc>
-      </w:tr>
-      <w:tr>
-        <w:tc>
-          <w:tcPr>
-            <w:tcW w:w="4788" w:type="dxa"/>
-          </w:tcPr>
-          <w:p>
-            <w:pPr>
-              <w:pStyle w:val="NoSpacing"/>
-            </w:pPr>
-            <w:r>
-              <w:t>String</w:t>
-            </w:r>
-          </w:p>
-        </w:tc>
-        <w:tc>
-          <w:tcPr>
-            <w:tcW w:w="4788" w:type="dxa"/>
-          </w:tcPr>
-          <w:p>
-            <w:pPr>
-              <w:pStyle w:val="NoSpacing"/>
-            </w:pPr>
-            <w:r>
-              <w:t>IMPORT_PACKAGE_NAME</w:t>
-            </w:r>
-          </w:p>
-          <w:p>
-            <w:pPr>
-              <w:pStyle w:val="NoSpacing"/>
-            </w:pPr>
-          </w:p>
-          <w:p>
-            <w:pPr>
-              <w:pStyle w:val="NoSpacing"/>
-            </w:pPr>
-            <w:r>
-              <w:t>Constant string “</w:t>
-            </w:r>
-            <w:proofErr w:type="spellStart"/>
-            <w:r>
-              <w:t>descriptor.proto</w:t>
-            </w:r>
-            <w:proofErr w:type="spellEnd"/>
-            <w:r>
-              <w:t xml:space="preserve">” defining the file name for the import package in the global </w:t>
-            </w:r>
-            <w:proofErr w:type="spellStart"/>
-            <w:r>
-              <w:t>protobuf</w:t>
-            </w:r>
-            <w:proofErr w:type="spellEnd"/>
-            <w:r>
-              <w:t xml:space="preserve"> file. </w:t>
             </w:r>
           </w:p>
         </w:tc>
@@ -16417,6 +16594,63 @@
               <w:pStyle w:val="NoSpacing"/>
             </w:pPr>
             <w:r>
+              <w:t>IMPORT_PACKAGE_NAME</w:t>
+            </w:r>
+          </w:p>
+          <w:p>
+            <w:pPr>
+              <w:pStyle w:val="NoSpacing"/>
+            </w:pPr>
+          </w:p>
+          <w:p>
+            <w:pPr>
+              <w:pStyle w:val="NoSpacing"/>
+            </w:pPr>
+            <w:r>
+              <w:t>Constant string “</w:t>
+            </w:r>
+            <w:proofErr w:type="spellStart"/>
+            <w:r>
+              <w:t>descriptor.proto</w:t>
+            </w:r>
+            <w:proofErr w:type="spellEnd"/>
+            <w:r>
+              <w:t xml:space="preserve">” defining the file name for the import package in the global </w:t>
+            </w:r>
+            <w:proofErr w:type="spellStart"/>
+            <w:r>
+              <w:t>protobuf</w:t>
+            </w:r>
+            <w:proofErr w:type="spellEnd"/>
+            <w:r>
+              <w:t xml:space="preserve"> file. </w:t>
+            </w:r>
+          </w:p>
+        </w:tc>
+      </w:tr>
+      <w:tr>
+        <w:tc>
+          <w:tcPr>
+            <w:tcW w:w="4788" w:type="dxa"/>
+          </w:tcPr>
+          <w:p>
+            <w:pPr>
+              <w:pStyle w:val="NoSpacing"/>
+            </w:pPr>
+            <w:r>
+              <w:t>String</w:t>
+            </w:r>
+          </w:p>
+        </w:tc>
+        <w:tc>
+          <w:tcPr>
+            <w:tcW w:w="4788" w:type="dxa"/>
+          </w:tcPr>
+          <w:p>
+            <w:pPr>
+              <w:pStyle w:val="NoSpacing"/>
+            </w:pPr>
+            <w:r>
               <w:t>GO_PACKAGE_OPTION_NAME</w:t>
             </w:r>
           </w:p>
@@ -16763,71 +16997,6 @@
             <w:proofErr w:type="spellStart"/>
             <w:r>
               <w:t>java_multiple_files</w:t>
-            </w:r>
-            <w:proofErr w:type="spellEnd"/>
-            <w:r>
-              <w:t xml:space="preserve"> option. One of the custom Tagged Values of the top-level Open FMB package.</w:t>
-            </w:r>
-          </w:p>
-        </w:tc>
-      </w:tr>
-      <w:tr>
-        <w:tc>
-          <w:tcPr>
-            <w:tcW w:w="4788" w:type="dxa"/>
-          </w:tcPr>
-          <w:p>
-            <w:pPr>
-              <w:pStyle w:val="NoSpacing"/>
-            </w:pPr>
-            <w:r>
-              <w:t>String</w:t>
-            </w:r>
-          </w:p>
-        </w:tc>
-        <w:tc>
-          <w:tcPr>
-            <w:tcW w:w="4788" w:type="dxa"/>
-          </w:tcPr>
-          <w:p>
-            <w:pPr>
-              <w:pStyle w:val="NoSpacing"/>
-            </w:pPr>
-            <w:r>
-              <w:t>CSHARP_NAMESPANCE_OPTION_NAME</w:t>
-            </w:r>
-          </w:p>
-          <w:p>
-            <w:pPr>
-              <w:pStyle w:val="NoSpacing"/>
-            </w:pPr>
-          </w:p>
-          <w:p>
-            <w:pPr>
-              <w:pStyle w:val="NoSpacing"/>
-            </w:pPr>
-            <w:r>
-              <w:t>Constant string “</w:t>
-            </w:r>
-            <w:proofErr w:type="spellStart"/>
-            <w:r>
-              <w:t>ProtobufTag_csharp_namespace</w:t>
-            </w:r>
-            <w:proofErr w:type="spellEnd"/>
-            <w:r>
-              <w:t xml:space="preserve">” defining the name portion of the name/value pair for the </w:t>
-            </w:r>
-            <w:proofErr w:type="spellStart"/>
-            <w:r>
-              <w:t>protobuf</w:t>
-            </w:r>
-            <w:proofErr w:type="spellEnd"/>
-            <w:r>
-              <w:t xml:space="preserve"> </w:t>
-            </w:r>
-            <w:proofErr w:type="spellStart"/>
-            <w:r>
-              <w:t>csharp_namespace</w:t>
             </w:r>
             <w:proofErr w:type="spellEnd"/>
             <w:r>
@@ -16851,6 +17020,71 @@
             </w:pPr>
             <w:r>
               <w:lastRenderedPageBreak/>
+              <w:t>String</w:t>
+            </w:r>
+          </w:p>
+        </w:tc>
+        <w:tc>
+          <w:tcPr>
+            <w:tcW w:w="4788" w:type="dxa"/>
+          </w:tcPr>
+          <w:p>
+            <w:pPr>
+              <w:pStyle w:val="NoSpacing"/>
+            </w:pPr>
+            <w:r>
+              <w:t>CSHARP_NAMESPANCE_OPTION_NAME</w:t>
+            </w:r>
+          </w:p>
+          <w:p>
+            <w:pPr>
+              <w:pStyle w:val="NoSpacing"/>
+            </w:pPr>
+          </w:p>
+          <w:p>
+            <w:pPr>
+              <w:pStyle w:val="NoSpacing"/>
+            </w:pPr>
+            <w:r>
+              <w:t>Constant string “</w:t>
+            </w:r>
+            <w:proofErr w:type="spellStart"/>
+            <w:r>
+              <w:t>ProtobufTag_csharp_namespace</w:t>
+            </w:r>
+            <w:proofErr w:type="spellEnd"/>
+            <w:r>
+              <w:t xml:space="preserve">” defining the name portion of the name/value pair for the </w:t>
+            </w:r>
+            <w:proofErr w:type="spellStart"/>
+            <w:r>
+              <w:t>protobuf</w:t>
+            </w:r>
+            <w:proofErr w:type="spellEnd"/>
+            <w:r>
+              <w:t xml:space="preserve"> </w:t>
+            </w:r>
+            <w:proofErr w:type="spellStart"/>
+            <w:r>
+              <w:t>csharp_namespace</w:t>
+            </w:r>
+            <w:proofErr w:type="spellEnd"/>
+            <w:r>
+              <w:t xml:space="preserve"> option. One of the custom Tagged Values of the top-level Open FMB package.</w:t>
+            </w:r>
+          </w:p>
+        </w:tc>
+      </w:tr>
+      <w:tr>
+        <w:tc>
+          <w:tcPr>
+            <w:tcW w:w="4788" w:type="dxa"/>
+          </w:tcPr>
+          <w:p>
+            <w:pPr>
+              <w:pStyle w:val="NoSpacing"/>
+            </w:pPr>
+            <w:r>
               <w:t>String</w:t>
             </w:r>
           </w:p>
@@ -17228,7 +17462,11 @@
               </w:numPr>
             </w:pPr>
             <w:r>
-              <w:t>A Boolean to indicate if the global information is valid or not. Returns true if no errors are detected. Returns false if any error is detected.</w:t>
+              <w:t xml:space="preserve">A Boolean to indicate if the global information is valid or not. Returns true if </w:t>
+            </w:r>
+            <w:r>
+              <w:lastRenderedPageBreak/>
+              <w:t>no errors are detected. Returns false if any error is detected.</w:t>
             </w:r>
           </w:p>
         </w:tc>
@@ -17243,6 +17481,7 @@
               <w:pStyle w:val="NoSpacing"/>
             </w:pPr>
             <w:r>
+              <w:lastRenderedPageBreak/>
               <w:t>public void write()</w:t>
             </w:r>
           </w:p>
@@ -17678,6 +17917,7 @@
               <w:pStyle w:val="NoSpacing"/>
             </w:pPr>
             <w:r>
+              <w:lastRenderedPageBreak/>
               <w:t>Determines if the current package has been selected to be saved.</w:t>
             </w:r>
           </w:p>
@@ -17693,6 +17933,7 @@
               <w:pStyle w:val="NoSpacing"/>
             </w:pPr>
             <w:r>
+              <w:lastRenderedPageBreak/>
               <w:t>String</w:t>
             </w:r>
           </w:p>
@@ -17770,7 +18011,6 @@
               <w:pStyle w:val="NoSpacing"/>
             </w:pPr>
             <w:r>
-              <w:lastRenderedPageBreak/>
               <w:t xml:space="preserve">Reference to the WriteProto3File class. This is used to write out the </w:t>
             </w:r>
             <w:proofErr w:type="spellStart"/>
@@ -17794,7 +18034,6 @@
               <w:pStyle w:val="NoSpacing"/>
             </w:pPr>
             <w:r>
-              <w:lastRenderedPageBreak/>
               <w:t>Boolean</w:t>
             </w:r>
           </w:p>
@@ -18143,7 +18382,11 @@
               </w:numPr>
             </w:pPr>
             <w:r>
-              <w:t>A reference to the Proto3MessageEnumeration class found. A null value will be returned if a corresponding class is not found.</w:t>
+              <w:t xml:space="preserve">A reference to the Proto3MessageEnumeration class found. </w:t>
+            </w:r>
+            <w:r>
+              <w:lastRenderedPageBreak/>
+              <w:t>A null value will be returned if a corresponding class is not found.</w:t>
             </w:r>
           </w:p>
         </w:tc>
@@ -18158,6 +18401,7 @@
               <w:pStyle w:val="NoSpacing"/>
             </w:pPr>
             <w:r>
+              <w:lastRenderedPageBreak/>
               <w:t>public void write(</w:t>
             </w:r>
             <w:r>
@@ -18271,7 +18515,6 @@
               <w:pStyle w:val="NoSpacing"/>
             </w:pPr>
             <w:r>
-              <w:lastRenderedPageBreak/>
               <w:t>public void print(int indent)</w:t>
             </w:r>
           </w:p>
@@ -18633,6 +18876,7 @@
               <w:pStyle w:val="NoSpacing"/>
             </w:pPr>
             <w:r>
+              <w:lastRenderedPageBreak/>
               <w:t>List&lt;String&gt;</w:t>
             </w:r>
           </w:p>
@@ -18659,11 +18903,7 @@
               <w:pStyle w:val="NoSpacing"/>
             </w:pPr>
             <w:r>
-              <w:t xml:space="preserve">List of Proto3Fields representing the UML element attributes associated with the </w:t>
-            </w:r>
-            <w:r>
-              <w:lastRenderedPageBreak/>
-              <w:t>Proto3MessageEnumeration class information (UML element).</w:t>
+              <w:t>List of Proto3Fields representing the UML element attributes associated with the Proto3MessageEnumeration class information (UML element).</w:t>
             </w:r>
           </w:p>
         </w:tc>
@@ -18678,7 +18918,6 @@
               <w:pStyle w:val="NoSpacing"/>
             </w:pPr>
             <w:r>
-              <w:lastRenderedPageBreak/>
               <w:t>Boolean</w:t>
             </w:r>
           </w:p>
@@ -19049,7 +19288,11 @@
             </w:r>
             <w:proofErr w:type="spellEnd"/>
             <w:r>
-              <w:t xml:space="preserve"> is called. If the type class variable is “</w:t>
+              <w:t xml:space="preserve"> is called. If the type </w:t>
+            </w:r>
+            <w:r>
+              <w:lastRenderedPageBreak/>
+              <w:t>class variable is “</w:t>
             </w:r>
             <w:proofErr w:type="spellStart"/>
             <w:r>
@@ -19072,6 +19315,7 @@
               <w:pStyle w:val="NoSpacing"/>
             </w:pPr>
             <w:r>
+              <w:lastRenderedPageBreak/>
               <w:t xml:space="preserve">private Boolean </w:t>
             </w:r>
             <w:proofErr w:type="spellStart"/>
@@ -19101,11 +19345,7 @@
             </w:r>
             <w:proofErr w:type="spellEnd"/>
             <w:r>
-              <w:t xml:space="preserve"> name/value pair of the Tagged Values of the UML element attribute. The default values of the UML </w:t>
-            </w:r>
-            <w:r>
-              <w:lastRenderedPageBreak/>
-              <w:t>element attributes for a parent UML element must be consecutive numbers starting at 1.</w:t>
+              <w:t xml:space="preserve"> name/value pair of the Tagged Values of the UML element attribute. The default values of the UML element attributes for a parent UML element must be consecutive numbers starting at 1.</w:t>
             </w:r>
           </w:p>
         </w:tc>
@@ -19120,7 +19360,6 @@
               <w:pStyle w:val="NoSpacing"/>
             </w:pPr>
             <w:r>
-              <w:lastRenderedPageBreak/>
               <w:t>public void print(int indent)</w:t>
             </w:r>
           </w:p>
@@ -19525,11 +19764,7 @@
             </w:r>
             <w:proofErr w:type="spellEnd"/>
             <w:r>
-              <w:t xml:space="preserve">” or </w:t>
-            </w:r>
-            <w:r>
-              <w:lastRenderedPageBreak/>
-              <w:t>“extend” then the Initial Values on the attribute is used as the default value.</w:t>
+              <w:t>” or “extend” then the Initial Values on the attribute is used as the default value.</w:t>
             </w:r>
           </w:p>
         </w:tc>
@@ -19895,6 +20130,7 @@
               <w:pStyle w:val="NoSpacing"/>
             </w:pPr>
             <w:r>
+              <w:lastRenderedPageBreak/>
               <w:t>Boolean</w:t>
             </w:r>
           </w:p>
@@ -19963,7 +20199,6 @@
               <w:pStyle w:val="NoSpacing"/>
             </w:pPr>
             <w:r>
-              <w:lastRenderedPageBreak/>
               <w:t>C</w:t>
             </w:r>
             <w:r>
@@ -20340,6 +20575,7 @@
               </w:numPr>
             </w:pPr>
             <w:r>
+              <w:lastRenderedPageBreak/>
               <w:t>indent – number of indents to prepend to the line to write.</w:t>
             </w:r>
           </w:p>
@@ -20400,7 +20636,6 @@
         <w:rPr>
           <w:noProof/>
         </w:rPr>
-        <w:lastRenderedPageBreak/>
         <w:drawing>
           <wp:inline distT="0" distB="0" distL="0" distR="0" wp14:anchorId="7D2F2F97" wp14:editId="1641A78C">
             <wp:extent cx="5943600" cy="2228215"/>
@@ -20864,6 +21099,7 @@
               </w:numPr>
             </w:pPr>
             <w:r>
+              <w:lastRenderedPageBreak/>
               <w:t>depth – number of indents to prepend to the line to write.</w:t>
             </w:r>
           </w:p>
@@ -20904,6 +21140,7 @@
               <w:pStyle w:val="NoSpacing"/>
             </w:pPr>
             <w:r>
+              <w:lastRenderedPageBreak/>
               <w:t xml:space="preserve">public void </w:t>
             </w:r>
             <w:proofErr w:type="spellStart"/>
@@ -20965,7 +21202,6 @@
               <w:pStyle w:val="NoSpacing"/>
             </w:pPr>
             <w:r>
-              <w:lastRenderedPageBreak/>
               <w:t xml:space="preserve">public void </w:t>
             </w:r>
             <w:proofErr w:type="spellStart"/>
@@ -21383,6 +21619,7 @@
               <w:pStyle w:val="NoSpacing"/>
             </w:pPr>
             <w:r>
+              <w:lastRenderedPageBreak/>
               <w:t>Name of the output file name to be written. This name includes the full path for the file.</w:t>
             </w:r>
           </w:p>
@@ -21398,6 +21635,7 @@
               <w:pStyle w:val="NoSpacing"/>
             </w:pPr>
             <w:r>
+              <w:lastRenderedPageBreak/>
               <w:t>List&lt;String&gt;</w:t>
             </w:r>
           </w:p>
@@ -21474,7 +21712,6 @@
               <w:pStyle w:val="NoSpacing"/>
             </w:pPr>
             <w:r>
-              <w:lastRenderedPageBreak/>
               <w:t>Methods</w:t>
             </w:r>
           </w:p>
@@ -21832,6 +22069,7 @@
       </w:pPr>
       <w:bookmarkStart w:id="26" w:name="_Hlk522884137"/>
       <w:r>
+        <w:lastRenderedPageBreak/>
         <w:t xml:space="preserve">Default installation directory for the </w:t>
       </w:r>
       <w:proofErr w:type="spellStart"/>
@@ -22431,9 +22669,9 @@
     </w:lvl>
   </w:abstractNum>
   <w:abstractNum w:abstractNumId="3" w15:restartNumberingAfterBreak="0">
-    <w:nsid w:val="49D372E3"/>
+    <w:nsid w:val="3A2C62F7"/>
     <w:multiLevelType w:val="hybridMultilevel"/>
-    <w:tmpl w:val="6A6050CC"/>
+    <w:tmpl w:val="2AFA2028"/>
     <w:lvl w:ilvl="0" w:tplc="04090001">
       <w:start w:val="1"/>
       <w:numFmt w:val="bullet"/>
@@ -22458,6 +22696,119 @@
         <w:rFonts w:ascii="Courier New" w:hAnsi="Courier New" w:cs="Courier New" w:hint="default"/>
       </w:rPr>
     </w:lvl>
+    <w:lvl w:ilvl="2" w:tplc="04090005" w:tentative="1">
+      <w:start w:val="1"/>
+      <w:numFmt w:val="bullet"/>
+      <w:lvlText w:val=""/>
+      <w:lvlJc w:val="left"/>
+      <w:pPr>
+        <w:ind w:left="2160" w:hanging="360"/>
+      </w:pPr>
+      <w:rPr>
+        <w:rFonts w:ascii="Wingdings" w:hAnsi="Wingdings" w:hint="default"/>
+      </w:rPr>
+    </w:lvl>
+    <w:lvl w:ilvl="3" w:tplc="04090001" w:tentative="1">
+      <w:start w:val="1"/>
+      <w:numFmt w:val="bullet"/>
+      <w:lvlText w:val=""/>
+      <w:lvlJc w:val="left"/>
+      <w:pPr>
+        <w:ind w:left="2880" w:hanging="360"/>
+      </w:pPr>
+      <w:rPr>
+        <w:rFonts w:ascii="Symbol" w:hAnsi="Symbol" w:hint="default"/>
+      </w:rPr>
+    </w:lvl>
+    <w:lvl w:ilvl="4" w:tplc="04090003" w:tentative="1">
+      <w:start w:val="1"/>
+      <w:numFmt w:val="bullet"/>
+      <w:lvlText w:val="o"/>
+      <w:lvlJc w:val="left"/>
+      <w:pPr>
+        <w:ind w:left="3600" w:hanging="360"/>
+      </w:pPr>
+      <w:rPr>
+        <w:rFonts w:ascii="Courier New" w:hAnsi="Courier New" w:cs="Courier New" w:hint="default"/>
+      </w:rPr>
+    </w:lvl>
+    <w:lvl w:ilvl="5" w:tplc="04090005" w:tentative="1">
+      <w:start w:val="1"/>
+      <w:numFmt w:val="bullet"/>
+      <w:lvlText w:val=""/>
+      <w:lvlJc w:val="left"/>
+      <w:pPr>
+        <w:ind w:left="4320" w:hanging="360"/>
+      </w:pPr>
+      <w:rPr>
+        <w:rFonts w:ascii="Wingdings" w:hAnsi="Wingdings" w:hint="default"/>
+      </w:rPr>
+    </w:lvl>
+    <w:lvl w:ilvl="6" w:tplc="04090001" w:tentative="1">
+      <w:start w:val="1"/>
+      <w:numFmt w:val="bullet"/>
+      <w:lvlText w:val=""/>
+      <w:lvlJc w:val="left"/>
+      <w:pPr>
+        <w:ind w:left="5040" w:hanging="360"/>
+      </w:pPr>
+      <w:rPr>
+        <w:rFonts w:ascii="Symbol" w:hAnsi="Symbol" w:hint="default"/>
+      </w:rPr>
+    </w:lvl>
+    <w:lvl w:ilvl="7" w:tplc="04090003" w:tentative="1">
+      <w:start w:val="1"/>
+      <w:numFmt w:val="bullet"/>
+      <w:lvlText w:val="o"/>
+      <w:lvlJc w:val="left"/>
+      <w:pPr>
+        <w:ind w:left="5760" w:hanging="360"/>
+      </w:pPr>
+      <w:rPr>
+        <w:rFonts w:ascii="Courier New" w:hAnsi="Courier New" w:cs="Courier New" w:hint="default"/>
+      </w:rPr>
+    </w:lvl>
+    <w:lvl w:ilvl="8" w:tplc="04090005" w:tentative="1">
+      <w:start w:val="1"/>
+      <w:numFmt w:val="bullet"/>
+      <w:lvlText w:val=""/>
+      <w:lvlJc w:val="left"/>
+      <w:pPr>
+        <w:ind w:left="6480" w:hanging="360"/>
+      </w:pPr>
+      <w:rPr>
+        <w:rFonts w:ascii="Wingdings" w:hAnsi="Wingdings" w:hint="default"/>
+      </w:rPr>
+    </w:lvl>
+  </w:abstractNum>
+  <w:abstractNum w:abstractNumId="4" w15:restartNumberingAfterBreak="0">
+    <w:nsid w:val="49D372E3"/>
+    <w:multiLevelType w:val="hybridMultilevel"/>
+    <w:tmpl w:val="6A6050CC"/>
+    <w:lvl w:ilvl="0" w:tplc="04090001">
+      <w:start w:val="1"/>
+      <w:numFmt w:val="bullet"/>
+      <w:lvlText w:val=""/>
+      <w:lvlJc w:val="left"/>
+      <w:pPr>
+        <w:ind w:left="720" w:hanging="360"/>
+      </w:pPr>
+      <w:rPr>
+        <w:rFonts w:ascii="Symbol" w:hAnsi="Symbol" w:hint="default"/>
+      </w:rPr>
+    </w:lvl>
+    <w:lvl w:ilvl="1" w:tplc="04090003">
+      <w:start w:val="1"/>
+      <w:numFmt w:val="bullet"/>
+      <w:lvlText w:val="o"/>
+      <w:lvlJc w:val="left"/>
+      <w:pPr>
+        <w:ind w:left="1440" w:hanging="360"/>
+      </w:pPr>
+      <w:rPr>
+        <w:rFonts w:ascii="Courier New" w:hAnsi="Courier New" w:cs="Courier New" w:hint="default"/>
+      </w:rPr>
+    </w:lvl>
     <w:lvl w:ilvl="2" w:tplc="04090005">
       <w:start w:val="1"/>
       <w:numFmt w:val="bullet"/>
@@ -22543,7 +22894,7 @@
       </w:rPr>
     </w:lvl>
   </w:abstractNum>
-  <w:abstractNum w:abstractNumId="4" w15:restartNumberingAfterBreak="0">
+  <w:abstractNum w:abstractNumId="5" w15:restartNumberingAfterBreak="0">
     <w:nsid w:val="4A1B2E43"/>
     <w:multiLevelType w:val="hybridMultilevel"/>
     <w:tmpl w:val="F494801E"/>
@@ -22656,7 +23007,7 @@
       </w:rPr>
     </w:lvl>
   </w:abstractNum>
-  <w:abstractNum w:abstractNumId="5" w15:restartNumberingAfterBreak="0">
+  <w:abstractNum w:abstractNumId="6" w15:restartNumberingAfterBreak="0">
     <w:nsid w:val="50BD2F15"/>
     <w:multiLevelType w:val="hybridMultilevel"/>
     <w:tmpl w:val="99FCEF2E"/>
@@ -22769,7 +23120,7 @@
       </w:rPr>
     </w:lvl>
   </w:abstractNum>
-  <w:abstractNum w:abstractNumId="6" w15:restartNumberingAfterBreak="0">
+  <w:abstractNum w:abstractNumId="7" w15:restartNumberingAfterBreak="0">
     <w:nsid w:val="514D4653"/>
     <w:multiLevelType w:val="hybridMultilevel"/>
     <w:tmpl w:val="47CCC084"/>
@@ -22882,7 +23233,7 @@
       </w:rPr>
     </w:lvl>
   </w:abstractNum>
-  <w:abstractNum w:abstractNumId="7" w15:restartNumberingAfterBreak="0">
+  <w:abstractNum w:abstractNumId="8" w15:restartNumberingAfterBreak="0">
     <w:nsid w:val="52135B53"/>
     <w:multiLevelType w:val="hybridMultilevel"/>
     <w:tmpl w:val="B08EBF18"/>
@@ -22995,7 +23346,7 @@
       </w:rPr>
     </w:lvl>
   </w:abstractNum>
-  <w:abstractNum w:abstractNumId="8" w15:restartNumberingAfterBreak="0">
+  <w:abstractNum w:abstractNumId="9" w15:restartNumberingAfterBreak="0">
     <w:nsid w:val="53FF1C94"/>
     <w:multiLevelType w:val="hybridMultilevel"/>
     <w:tmpl w:val="7018E652"/>
@@ -23108,7 +23459,7 @@
       </w:rPr>
     </w:lvl>
   </w:abstractNum>
-  <w:abstractNum w:abstractNumId="9" w15:restartNumberingAfterBreak="0">
+  <w:abstractNum w:abstractNumId="10" w15:restartNumberingAfterBreak="0">
     <w:nsid w:val="559750AA"/>
     <w:multiLevelType w:val="hybridMultilevel"/>
     <w:tmpl w:val="97A064FC"/>
@@ -23194,7 +23545,7 @@
       </w:pPr>
     </w:lvl>
   </w:abstractNum>
-  <w:abstractNum w:abstractNumId="10" w15:restartNumberingAfterBreak="0">
+  <w:abstractNum w:abstractNumId="11" w15:restartNumberingAfterBreak="0">
     <w:nsid w:val="56111152"/>
     <w:multiLevelType w:val="hybridMultilevel"/>
     <w:tmpl w:val="42369F3C"/>
@@ -23307,7 +23658,7 @@
       </w:rPr>
     </w:lvl>
   </w:abstractNum>
-  <w:abstractNum w:abstractNumId="11" w15:restartNumberingAfterBreak="0">
+  <w:abstractNum w:abstractNumId="12" w15:restartNumberingAfterBreak="0">
     <w:nsid w:val="5F980D63"/>
     <w:multiLevelType w:val="multilevel"/>
     <w:tmpl w:val="04090025"/>
@@ -23402,7 +23753,7 @@
       </w:pPr>
     </w:lvl>
   </w:abstractNum>
-  <w:abstractNum w:abstractNumId="12" w15:restartNumberingAfterBreak="0">
+  <w:abstractNum w:abstractNumId="13" w15:restartNumberingAfterBreak="0">
     <w:nsid w:val="662E4604"/>
     <w:multiLevelType w:val="hybridMultilevel"/>
     <w:tmpl w:val="84A43096"/>
@@ -23488,7 +23839,7 @@
       </w:pPr>
     </w:lvl>
   </w:abstractNum>
-  <w:abstractNum w:abstractNumId="13" w15:restartNumberingAfterBreak="0">
+  <w:abstractNum w:abstractNumId="14" w15:restartNumberingAfterBreak="0">
     <w:nsid w:val="666739B0"/>
     <w:multiLevelType w:val="hybridMultilevel"/>
     <w:tmpl w:val="C2E67628"/>
@@ -23601,7 +23952,7 @@
       </w:rPr>
     </w:lvl>
   </w:abstractNum>
-  <w:abstractNum w:abstractNumId="14" w15:restartNumberingAfterBreak="0">
+  <w:abstractNum w:abstractNumId="15" w15:restartNumberingAfterBreak="0">
     <w:nsid w:val="72957C8F"/>
     <w:multiLevelType w:val="hybridMultilevel"/>
     <w:tmpl w:val="BA8E5E10"/>
@@ -23715,19 +24066,19 @@
     </w:lvl>
   </w:abstractNum>
   <w:num w:numId="1">
-    <w:abstractNumId w:val="11"/>
+    <w:abstractNumId w:val="12"/>
   </w:num>
   <w:num w:numId="2">
-    <w:abstractNumId w:val="7"/>
+    <w:abstractNumId w:val="8"/>
   </w:num>
   <w:num w:numId="3">
-    <w:abstractNumId w:val="3"/>
+    <w:abstractNumId w:val="4"/>
   </w:num>
   <w:num w:numId="4">
-    <w:abstractNumId w:val="14"/>
+    <w:abstractNumId w:val="15"/>
   </w:num>
   <w:num w:numId="5">
-    <w:abstractNumId w:val="12"/>
+    <w:abstractNumId w:val="13"/>
   </w:num>
   <w:num w:numId="6">
     <w:abstractNumId w:val="0"/>
@@ -23736,28 +24087,31 @@
     <w:abstractNumId w:val="2"/>
   </w:num>
   <w:num w:numId="8">
-    <w:abstractNumId w:val="5"/>
+    <w:abstractNumId w:val="6"/>
   </w:num>
   <w:num w:numId="9">
-    <w:abstractNumId w:val="13"/>
+    <w:abstractNumId w:val="14"/>
   </w:num>
   <w:num w:numId="10">
-    <w:abstractNumId w:val="6"/>
+    <w:abstractNumId w:val="7"/>
   </w:num>
   <w:num w:numId="11">
-    <w:abstractNumId w:val="8"/>
+    <w:abstractNumId w:val="9"/>
   </w:num>
   <w:num w:numId="12">
     <w:abstractNumId w:val="1"/>
   </w:num>
   <w:num w:numId="13">
-    <w:abstractNumId w:val="9"/>
+    <w:abstractNumId w:val="10"/>
   </w:num>
   <w:num w:numId="14">
-    <w:abstractNumId w:val="4"/>
+    <w:abstractNumId w:val="5"/>
   </w:num>
   <w:num w:numId="15">
-    <w:abstractNumId w:val="10"/>
+    <w:abstractNumId w:val="11"/>
+  </w:num>
+  <w:num w:numId="16">
+    <w:abstractNumId w:val="3"/>
   </w:num>
   <w:numIdMacAtCleanup w:val="3"/>
 </w:numbering>
@@ -23774,7 +24128,7 @@
     </w:rPrDefault>
     <w:pPrDefault/>
   </w:docDefaults>
-  <w:latentStyles w:defLockedState="0" w:defUIPriority="0" w:defSemiHidden="0" w:defUnhideWhenUsed="0" w:defQFormat="0" w:count="375">
+  <w:latentStyles w:defLockedState="0" w:defUIPriority="0" w:defSemiHidden="0" w:defUnhideWhenUsed="0" w:defQFormat="0" w:count="376">
     <w:lsdException w:name="Normal" w:qFormat="1"/>
     <w:lsdException w:name="heading 1" w:qFormat="1"/>
     <w:lsdException w:name="heading 2" w:qFormat="1"/>
@@ -23873,7 +24227,6 @@
     <w:lsdException w:name="HTML Sample" w:semiHidden="1" w:unhideWhenUsed="1"/>
     <w:lsdException w:name="HTML Typewriter" w:semiHidden="1" w:unhideWhenUsed="1"/>
     <w:lsdException w:name="HTML Variable" w:semiHidden="1" w:unhideWhenUsed="1"/>
-    <w:lsdException w:name="Normal Table" w:semiHidden="1" w:unhideWhenUsed="1"/>
     <w:lsdException w:name="annotation subject" w:semiHidden="1" w:unhideWhenUsed="1"/>
     <w:lsdException w:name="No List" w:semiHidden="1" w:uiPriority="99" w:unhideWhenUsed="1"/>
     <w:lsdException w:name="Outline List 1" w:semiHidden="1" w:unhideWhenUsed="1"/>
@@ -23920,9 +24273,8 @@
     <w:lsdException w:name="Table Subtle 2" w:semiHidden="1" w:unhideWhenUsed="1"/>
     <w:lsdException w:name="Table Web 1" w:semiHidden="1" w:unhideWhenUsed="1"/>
     <w:lsdException w:name="Table Web 2" w:semiHidden="1" w:unhideWhenUsed="1"/>
-    <w:lsdException w:name="Table Web 3" w:semiHidden="1" w:unhideWhenUsed="1"/>
+    <w:lsdException w:name="Balloon Text" w:semiHidden="1" w:unhideWhenUsed="1"/>
     <w:lsdException w:name="Table Grid" w:uiPriority="59"/>
-    <w:lsdException w:name="Table Theme" w:semiHidden="1" w:unhideWhenUsed="1"/>
     <w:lsdException w:name="Placeholder Text" w:semiHidden="1" w:uiPriority="99"/>
     <w:lsdException w:name="No Spacing" w:uiPriority="1" w:qFormat="1"/>
     <w:lsdException w:name="Light Shading" w:uiPriority="60"/>
@@ -24142,6 +24494,7 @@
     <w:lsdException w:name="Smart Hyperlink" w:semiHidden="1" w:uiPriority="99" w:unhideWhenUsed="1"/>
     <w:lsdException w:name="Hashtag" w:semiHidden="1" w:uiPriority="99" w:unhideWhenUsed="1"/>
     <w:lsdException w:name="Unresolved Mention" w:semiHidden="1" w:uiPriority="99" w:unhideWhenUsed="1"/>
+    <w:lsdException w:name="Smart Link" w:semiHidden="1" w:uiPriority="99" w:unhideWhenUsed="1"/>
   </w:latentStyles>
   <w:style w:type="paragraph" w:default="1" w:styleId="Normal">
     <w:name w:val="Normal"/>
@@ -25489,9 +25842,12 @@
 </file>
 
 <file path=customXml/item1.xml><?xml version="1.0" encoding="utf-8"?>
-<p:properties xmlns:p="http://schemas.microsoft.com/office/2006/metadata/properties" xmlns:xsi="http://www.w3.org/2001/XMLSchema-instance">
-  <documentManagement/>
-</p:properties>
+<?mso-contentType ?>
+<FormTemplates xmlns="http://schemas.microsoft.com/sharepoint/v3/contenttype/forms">
+  <Display>DocumentLibraryForm</Display>
+  <Edit>DocumentLibraryForm</Edit>
+  <New>DocumentLibraryForm</New>
+</FormTemplates>
 </file>
 
 <file path=customXml/item2.xml><?xml version="1.0" encoding="utf-8"?>
@@ -25544,12 +25900,9 @@
 </file>
 
 <file path=customXml/item3.xml><?xml version="1.0" encoding="utf-8"?>
-<?mso-contentType ?>
-<FormTemplates xmlns="http://schemas.microsoft.com/sharepoint/v3/contenttype/forms">
-  <Display>DocumentLibraryForm</Display>
-  <Edit>DocumentLibraryForm</Edit>
-  <New>DocumentLibraryForm</New>
-</FormTemplates>
+<p:properties xmlns:p="http://schemas.microsoft.com/office/2006/metadata/properties" xmlns:xsi="http://www.w3.org/2001/XMLSchema-instance">
+  <documentManagement/>
+</p:properties>
 </file>
 
 <file path=customXml/item4.xml><?xml version="1.0" encoding="utf-8"?>
@@ -25557,9 +25910,9 @@
 </file>
 
 <file path=customXml/itemProps1.xml><?xml version="1.0" encoding="utf-8"?>
-<ds:datastoreItem xmlns:ds="http://schemas.openxmlformats.org/officeDocument/2006/customXml" ds:itemID="{B5897030-B55B-4C2A-ABE5-3E8857D0AB8F}">
+<ds:datastoreItem xmlns:ds="http://schemas.openxmlformats.org/officeDocument/2006/customXml" ds:itemID="{0E298CA0-CD0A-4DCA-A5E9-EAC762341C90}">
   <ds:schemaRefs>
-    <ds:schemaRef ds:uri="http://schemas.microsoft.com/office/2006/metadata/properties"/>
+    <ds:schemaRef ds:uri="http://schemas.microsoft.com/sharepoint/v3/contenttype/forms"/>
   </ds:schemaRefs>
 </ds:datastoreItem>
 </file>
@@ -25580,15 +25933,15 @@
 </file>
 
 <file path=customXml/itemProps3.xml><?xml version="1.0" encoding="utf-8"?>
-<ds:datastoreItem xmlns:ds="http://schemas.openxmlformats.org/officeDocument/2006/customXml" ds:itemID="{0E298CA0-CD0A-4DCA-A5E9-EAC762341C90}">
+<ds:datastoreItem xmlns:ds="http://schemas.openxmlformats.org/officeDocument/2006/customXml" ds:itemID="{B5897030-B55B-4C2A-ABE5-3E8857D0AB8F}">
   <ds:schemaRefs>
-    <ds:schemaRef ds:uri="http://schemas.microsoft.com/sharepoint/v3/contenttype/forms"/>
+    <ds:schemaRef ds:uri="http://schemas.microsoft.com/office/2006/metadata/properties"/>
   </ds:schemaRefs>
 </ds:datastoreItem>
 </file>
 
 <file path=customXml/itemProps4.xml><?xml version="1.0" encoding="utf-8"?>
-<ds:datastoreItem xmlns:ds="http://schemas.openxmlformats.org/officeDocument/2006/customXml" ds:itemID="{B6581860-C87A-49EE-9423-5A46E7EAB79C}">
+<ds:datastoreItem xmlns:ds="http://schemas.openxmlformats.org/officeDocument/2006/customXml" ds:itemID="{591057F3-7400-4892-8447-ECD23341799F}">
   <ds:schemaRefs>
     <ds:schemaRef ds:uri="http://schemas.openxmlformats.org/officeDocument/2006/bibliography"/>
   </ds:schemaRefs>

</xml_diff>